<commit_message>
Desktop alkalmazás statisztikák tab kész, záródolgozat dokumentáció első oldal megírva
</commit_message>
<xml_diff>
--- a/dokumentumok/Záródolgozat dokumentáció.docx
+++ b/dokumentumok/Záródolgozat dokumentáció.docx
@@ -360,8 +360,1204 @@
           <w:sz w:val="24"/>
           <w:szCs w:val="24"/>
         </w:rPr>
-        <w:t xml:space="preserve">alkalmazás fejlesztése során. </w:t>
+        <w:t>alkalmazás fejlesztése során.</w:t>
       </w:r>
+    </w:p>
+    <w:p>
+      <w:pPr>
+        <w:spacing w:line="360" w:lineRule="auto"/>
+        <w:jc w:val="both"/>
+        <w:rPr>
+          <w:rFonts w:ascii="Times New Roman" w:hAnsi="Times New Roman" w:cs="Times New Roman"/>
+          <w:sz w:val="24"/>
+          <w:szCs w:val="24"/>
+        </w:rPr>
+      </w:pPr>
+      <w:r>
+        <w:rPr>
+          <w:rFonts w:ascii="Times New Roman" w:hAnsi="Times New Roman" w:cs="Times New Roman"/>
+          <w:sz w:val="24"/>
+          <w:szCs w:val="24"/>
+        </w:rPr>
+        <w:t>Fejlesztői dokumentáció</w:t>
+      </w:r>
+    </w:p>
+    <w:p>
+      <w:pPr>
+        <w:spacing w:line="360" w:lineRule="auto"/>
+        <w:jc w:val="both"/>
+        <w:rPr>
+          <w:rFonts w:ascii="Times New Roman" w:hAnsi="Times New Roman" w:cs="Times New Roman"/>
+          <w:sz w:val="24"/>
+          <w:szCs w:val="24"/>
+        </w:rPr>
+      </w:pPr>
+      <w:r>
+        <w:rPr>
+          <w:rFonts w:ascii="Times New Roman" w:hAnsi="Times New Roman" w:cs="Times New Roman"/>
+          <w:sz w:val="24"/>
+          <w:szCs w:val="24"/>
+        </w:rPr>
+        <w:t>A fejlesztést az</w:t>
+      </w:r>
+      <w:r>
+        <w:rPr>
+          <w:rFonts w:ascii="Times New Roman" w:hAnsi="Times New Roman" w:cs="Times New Roman"/>
+          <w:sz w:val="24"/>
+          <w:szCs w:val="24"/>
+        </w:rPr>
+        <w:t xml:space="preserve"> adatbázis tervezéssel kezdtem. Feltérképeztem melyek azok a legfontosabb adatok, melyeket érdemes nyilvántartani egy fényképezőgépről, és hogy az adott tulajdonságokat milyen típusú változóban kellene tárolni. </w:t>
+      </w:r>
+    </w:p>
+    <w:p>
+      <w:pPr>
+        <w:spacing w:line="360" w:lineRule="auto"/>
+        <w:jc w:val="right"/>
+        <w:rPr>
+          <w:rFonts w:ascii="Times New Roman" w:hAnsi="Times New Roman" w:cs="Times New Roman"/>
+          <w:sz w:val="24"/>
+          <w:szCs w:val="24"/>
+        </w:rPr>
+      </w:pPr>
+      <w:r>
+        <w:rPr>
+          <w:rFonts w:ascii="Times New Roman" w:hAnsi="Times New Roman" w:cs="Times New Roman"/>
+          <w:sz w:val="24"/>
+          <w:szCs w:val="24"/>
+        </w:rPr>
+        <w:t>1.sz.táblázat</w:t>
+      </w:r>
+    </w:p>
+    <w:tbl>
+      <w:tblPr>
+        <w:tblStyle w:val="Rcsostblzat"/>
+        <w:tblW w:w="8983" w:type="dxa"/>
+        <w:tblLook w:val="04A0" w:firstRow="1" w:lastRow="0" w:firstColumn="1" w:lastColumn="0" w:noHBand="0" w:noVBand="1"/>
+      </w:tblPr>
+      <w:tblGrid>
+        <w:gridCol w:w="999"/>
+        <w:gridCol w:w="995"/>
+        <w:gridCol w:w="998"/>
+        <w:gridCol w:w="998"/>
+        <w:gridCol w:w="998"/>
+        <w:gridCol w:w="997"/>
+        <w:gridCol w:w="998"/>
+        <w:gridCol w:w="1003"/>
+        <w:gridCol w:w="997"/>
+      </w:tblGrid>
+      <w:tr>
+        <w:trPr>
+          <w:trHeight w:val="643"/>
+        </w:trPr>
+        <w:tc>
+          <w:tcPr>
+            <w:tcW w:w="999" w:type="dxa"/>
+          </w:tcPr>
+          <w:p>
+            <w:pPr>
+              <w:spacing w:line="360" w:lineRule="auto"/>
+              <w:jc w:val="center"/>
+              <w:rPr>
+                <w:rFonts w:ascii="Times New Roman" w:hAnsi="Times New Roman" w:cs="Times New Roman"/>
+                <w:sz w:val="24"/>
+                <w:szCs w:val="24"/>
+              </w:rPr>
+            </w:pPr>
+            <w:r>
+              <w:rPr>
+                <w:rFonts w:ascii="Times New Roman" w:hAnsi="Times New Roman" w:cs="Times New Roman"/>
+                <w:sz w:val="24"/>
+                <w:szCs w:val="24"/>
+              </w:rPr>
+              <w:t>Adat</w:t>
+            </w:r>
+          </w:p>
+        </w:tc>
+        <w:tc>
+          <w:tcPr>
+            <w:tcW w:w="997" w:type="dxa"/>
+          </w:tcPr>
+          <w:p>
+            <w:pPr>
+              <w:spacing w:line="360" w:lineRule="auto"/>
+              <w:jc w:val="center"/>
+              <w:rPr>
+                <w:rFonts w:ascii="Times New Roman" w:hAnsi="Times New Roman" w:cs="Times New Roman"/>
+                <w:sz w:val="24"/>
+                <w:szCs w:val="24"/>
+              </w:rPr>
+            </w:pPr>
+            <w:r>
+              <w:rPr>
+                <w:rFonts w:ascii="Times New Roman" w:hAnsi="Times New Roman" w:cs="Times New Roman"/>
+                <w:sz w:val="24"/>
+                <w:szCs w:val="24"/>
+              </w:rPr>
+              <w:t>id</w:t>
+            </w:r>
+          </w:p>
+        </w:tc>
+        <w:tc>
+          <w:tcPr>
+            <w:tcW w:w="998" w:type="dxa"/>
+          </w:tcPr>
+          <w:p>
+            <w:pPr>
+              <w:spacing w:line="360" w:lineRule="auto"/>
+              <w:jc w:val="center"/>
+              <w:rPr>
+                <w:rFonts w:ascii="Times New Roman" w:hAnsi="Times New Roman" w:cs="Times New Roman"/>
+                <w:sz w:val="24"/>
+                <w:szCs w:val="24"/>
+              </w:rPr>
+            </w:pPr>
+            <w:r>
+              <w:rPr>
+                <w:rFonts w:ascii="Times New Roman" w:hAnsi="Times New Roman" w:cs="Times New Roman"/>
+                <w:sz w:val="24"/>
+                <w:szCs w:val="24"/>
+              </w:rPr>
+              <w:t>gyárto</w:t>
+            </w:r>
+          </w:p>
+        </w:tc>
+        <w:tc>
+          <w:tcPr>
+            <w:tcW w:w="998" w:type="dxa"/>
+          </w:tcPr>
+          <w:p>
+            <w:pPr>
+              <w:spacing w:line="360" w:lineRule="auto"/>
+              <w:jc w:val="center"/>
+              <w:rPr>
+                <w:rFonts w:ascii="Times New Roman" w:hAnsi="Times New Roman" w:cs="Times New Roman"/>
+                <w:sz w:val="24"/>
+                <w:szCs w:val="24"/>
+              </w:rPr>
+            </w:pPr>
+            <w:r>
+              <w:rPr>
+                <w:rFonts w:ascii="Times New Roman" w:hAnsi="Times New Roman" w:cs="Times New Roman"/>
+                <w:sz w:val="24"/>
+                <w:szCs w:val="24"/>
+              </w:rPr>
+              <w:t>sorozat</w:t>
+            </w:r>
+          </w:p>
+        </w:tc>
+        <w:tc>
+          <w:tcPr>
+            <w:tcW w:w="998" w:type="dxa"/>
+          </w:tcPr>
+          <w:p>
+            <w:pPr>
+              <w:spacing w:line="360" w:lineRule="auto"/>
+              <w:jc w:val="center"/>
+              <w:rPr>
+                <w:rFonts w:ascii="Times New Roman" w:hAnsi="Times New Roman" w:cs="Times New Roman"/>
+                <w:sz w:val="24"/>
+                <w:szCs w:val="24"/>
+              </w:rPr>
+            </w:pPr>
+            <w:r>
+              <w:rPr>
+                <w:rFonts w:ascii="Times New Roman" w:hAnsi="Times New Roman" w:cs="Times New Roman"/>
+                <w:sz w:val="24"/>
+                <w:szCs w:val="24"/>
+              </w:rPr>
+              <w:t>típus</w:t>
+            </w:r>
+          </w:p>
+        </w:tc>
+        <w:tc>
+          <w:tcPr>
+            <w:tcW w:w="998" w:type="dxa"/>
+          </w:tcPr>
+          <w:p>
+            <w:pPr>
+              <w:spacing w:line="360" w:lineRule="auto"/>
+              <w:jc w:val="center"/>
+              <w:rPr>
+                <w:rFonts w:ascii="Times New Roman" w:hAnsi="Times New Roman" w:cs="Times New Roman"/>
+                <w:sz w:val="24"/>
+                <w:szCs w:val="24"/>
+              </w:rPr>
+            </w:pPr>
+            <w:r>
+              <w:rPr>
+                <w:rFonts w:ascii="Times New Roman" w:hAnsi="Times New Roman" w:cs="Times New Roman"/>
+                <w:sz w:val="24"/>
+                <w:szCs w:val="24"/>
+              </w:rPr>
+              <w:t>pixel</w:t>
+            </w:r>
+          </w:p>
+        </w:tc>
+        <w:tc>
+          <w:tcPr>
+            <w:tcW w:w="998" w:type="dxa"/>
+          </w:tcPr>
+          <w:p>
+            <w:pPr>
+              <w:spacing w:line="360" w:lineRule="auto"/>
+              <w:jc w:val="center"/>
+              <w:rPr>
+                <w:rFonts w:ascii="Times New Roman" w:hAnsi="Times New Roman" w:cs="Times New Roman"/>
+                <w:sz w:val="24"/>
+                <w:szCs w:val="24"/>
+              </w:rPr>
+            </w:pPr>
+            <w:r>
+              <w:rPr>
+                <w:rFonts w:ascii="Times New Roman" w:hAnsi="Times New Roman" w:cs="Times New Roman"/>
+                <w:sz w:val="24"/>
+                <w:szCs w:val="24"/>
+              </w:rPr>
+              <w:t>szenzor</w:t>
+            </w:r>
+          </w:p>
+        </w:tc>
+        <w:tc>
+          <w:tcPr>
+            <w:tcW w:w="998" w:type="dxa"/>
+          </w:tcPr>
+          <w:p>
+            <w:pPr>
+              <w:spacing w:line="360" w:lineRule="auto"/>
+              <w:jc w:val="center"/>
+              <w:rPr>
+                <w:rFonts w:ascii="Times New Roman" w:hAnsi="Times New Roman" w:cs="Times New Roman"/>
+                <w:sz w:val="24"/>
+                <w:szCs w:val="24"/>
+              </w:rPr>
+            </w:pPr>
+            <w:r>
+              <w:rPr>
+                <w:rFonts w:ascii="Times New Roman" w:hAnsi="Times New Roman" w:cs="Times New Roman"/>
+                <w:sz w:val="24"/>
+                <w:szCs w:val="24"/>
+              </w:rPr>
+              <w:t>objektív</w:t>
+            </w:r>
+          </w:p>
+        </w:tc>
+        <w:tc>
+          <w:tcPr>
+            <w:tcW w:w="999" w:type="dxa"/>
+          </w:tcPr>
+          <w:p>
+            <w:pPr>
+              <w:spacing w:line="360" w:lineRule="auto"/>
+              <w:jc w:val="center"/>
+              <w:rPr>
+                <w:rFonts w:ascii="Times New Roman" w:hAnsi="Times New Roman" w:cs="Times New Roman"/>
+                <w:sz w:val="24"/>
+                <w:szCs w:val="24"/>
+              </w:rPr>
+            </w:pPr>
+            <w:r>
+              <w:rPr>
+                <w:rFonts w:ascii="Times New Roman" w:hAnsi="Times New Roman" w:cs="Times New Roman"/>
+                <w:sz w:val="24"/>
+                <w:szCs w:val="24"/>
+              </w:rPr>
+              <w:t>ár</w:t>
+            </w:r>
+          </w:p>
+        </w:tc>
+      </w:tr>
+      <w:tr>
+        <w:trPr>
+          <w:trHeight w:val="643"/>
+        </w:trPr>
+        <w:tc>
+          <w:tcPr>
+            <w:tcW w:w="999" w:type="dxa"/>
+          </w:tcPr>
+          <w:p>
+            <w:pPr>
+              <w:spacing w:line="360" w:lineRule="auto"/>
+              <w:jc w:val="center"/>
+              <w:rPr>
+                <w:rFonts w:ascii="Times New Roman" w:hAnsi="Times New Roman" w:cs="Times New Roman"/>
+                <w:sz w:val="24"/>
+                <w:szCs w:val="24"/>
+              </w:rPr>
+            </w:pPr>
+            <w:r>
+              <w:rPr>
+                <w:rFonts w:ascii="Times New Roman" w:hAnsi="Times New Roman" w:cs="Times New Roman"/>
+                <w:sz w:val="24"/>
+                <w:szCs w:val="24"/>
+              </w:rPr>
+              <w:t>Változó</w:t>
+            </w:r>
+          </w:p>
+        </w:tc>
+        <w:tc>
+          <w:tcPr>
+            <w:tcW w:w="997" w:type="dxa"/>
+          </w:tcPr>
+          <w:p>
+            <w:pPr>
+              <w:spacing w:line="360" w:lineRule="auto"/>
+              <w:jc w:val="center"/>
+              <w:rPr>
+                <w:rFonts w:ascii="Times New Roman" w:hAnsi="Times New Roman" w:cs="Times New Roman"/>
+                <w:sz w:val="24"/>
+                <w:szCs w:val="24"/>
+              </w:rPr>
+            </w:pPr>
+            <w:r>
+              <w:rPr>
+                <w:rFonts w:ascii="Times New Roman" w:hAnsi="Times New Roman" w:cs="Times New Roman"/>
+                <w:sz w:val="24"/>
+                <w:szCs w:val="24"/>
+              </w:rPr>
+              <w:t>int</w:t>
+            </w:r>
+          </w:p>
+        </w:tc>
+        <w:tc>
+          <w:tcPr>
+            <w:tcW w:w="998" w:type="dxa"/>
+          </w:tcPr>
+          <w:p>
+            <w:pPr>
+              <w:spacing w:line="360" w:lineRule="auto"/>
+              <w:jc w:val="center"/>
+              <w:rPr>
+                <w:rFonts w:ascii="Times New Roman" w:hAnsi="Times New Roman" w:cs="Times New Roman"/>
+                <w:sz w:val="24"/>
+                <w:szCs w:val="24"/>
+              </w:rPr>
+            </w:pPr>
+            <w:r>
+              <w:rPr>
+                <w:rFonts w:ascii="Times New Roman" w:hAnsi="Times New Roman" w:cs="Times New Roman"/>
+                <w:sz w:val="24"/>
+                <w:szCs w:val="24"/>
+              </w:rPr>
+              <w:t>varchar</w:t>
+            </w:r>
+          </w:p>
+        </w:tc>
+        <w:tc>
+          <w:tcPr>
+            <w:tcW w:w="998" w:type="dxa"/>
+          </w:tcPr>
+          <w:p>
+            <w:pPr>
+              <w:spacing w:line="360" w:lineRule="auto"/>
+              <w:jc w:val="center"/>
+              <w:rPr>
+                <w:rFonts w:ascii="Times New Roman" w:hAnsi="Times New Roman" w:cs="Times New Roman"/>
+                <w:sz w:val="24"/>
+                <w:szCs w:val="24"/>
+              </w:rPr>
+            </w:pPr>
+            <w:r>
+              <w:rPr>
+                <w:rFonts w:ascii="Times New Roman" w:hAnsi="Times New Roman" w:cs="Times New Roman"/>
+                <w:sz w:val="24"/>
+                <w:szCs w:val="24"/>
+              </w:rPr>
+              <w:t>varchar</w:t>
+            </w:r>
+          </w:p>
+        </w:tc>
+        <w:tc>
+          <w:tcPr>
+            <w:tcW w:w="998" w:type="dxa"/>
+          </w:tcPr>
+          <w:p>
+            <w:pPr>
+              <w:spacing w:line="360" w:lineRule="auto"/>
+              <w:jc w:val="center"/>
+              <w:rPr>
+                <w:rFonts w:ascii="Times New Roman" w:hAnsi="Times New Roman" w:cs="Times New Roman"/>
+                <w:sz w:val="24"/>
+                <w:szCs w:val="24"/>
+              </w:rPr>
+            </w:pPr>
+            <w:r>
+              <w:rPr>
+                <w:rFonts w:ascii="Times New Roman" w:hAnsi="Times New Roman" w:cs="Times New Roman"/>
+                <w:sz w:val="24"/>
+                <w:szCs w:val="24"/>
+              </w:rPr>
+              <w:t>varchar</w:t>
+            </w:r>
+          </w:p>
+        </w:tc>
+        <w:tc>
+          <w:tcPr>
+            <w:tcW w:w="998" w:type="dxa"/>
+          </w:tcPr>
+          <w:p>
+            <w:pPr>
+              <w:spacing w:line="360" w:lineRule="auto"/>
+              <w:jc w:val="center"/>
+              <w:rPr>
+                <w:rFonts w:ascii="Times New Roman" w:hAnsi="Times New Roman" w:cs="Times New Roman"/>
+                <w:sz w:val="24"/>
+                <w:szCs w:val="24"/>
+              </w:rPr>
+            </w:pPr>
+            <w:r>
+              <w:rPr>
+                <w:rFonts w:ascii="Times New Roman" w:hAnsi="Times New Roman" w:cs="Times New Roman"/>
+                <w:sz w:val="24"/>
+                <w:szCs w:val="24"/>
+              </w:rPr>
+              <w:t>float</w:t>
+            </w:r>
+          </w:p>
+        </w:tc>
+        <w:tc>
+          <w:tcPr>
+            <w:tcW w:w="998" w:type="dxa"/>
+          </w:tcPr>
+          <w:p>
+            <w:pPr>
+              <w:spacing w:line="360" w:lineRule="auto"/>
+              <w:jc w:val="center"/>
+              <w:rPr>
+                <w:rFonts w:ascii="Times New Roman" w:hAnsi="Times New Roman" w:cs="Times New Roman"/>
+                <w:sz w:val="24"/>
+                <w:szCs w:val="24"/>
+              </w:rPr>
+            </w:pPr>
+            <w:r>
+              <w:rPr>
+                <w:rFonts w:ascii="Times New Roman" w:hAnsi="Times New Roman" w:cs="Times New Roman"/>
+                <w:sz w:val="24"/>
+                <w:szCs w:val="24"/>
+              </w:rPr>
+              <w:t>varchar</w:t>
+            </w:r>
+          </w:p>
+        </w:tc>
+        <w:tc>
+          <w:tcPr>
+            <w:tcW w:w="998" w:type="dxa"/>
+          </w:tcPr>
+          <w:p>
+            <w:pPr>
+              <w:spacing w:line="360" w:lineRule="auto"/>
+              <w:jc w:val="center"/>
+              <w:rPr>
+                <w:rFonts w:ascii="Times New Roman" w:hAnsi="Times New Roman" w:cs="Times New Roman"/>
+                <w:sz w:val="24"/>
+                <w:szCs w:val="24"/>
+              </w:rPr>
+            </w:pPr>
+            <w:r>
+              <w:rPr>
+                <w:rFonts w:ascii="Times New Roman" w:hAnsi="Times New Roman" w:cs="Times New Roman"/>
+                <w:sz w:val="24"/>
+                <w:szCs w:val="24"/>
+              </w:rPr>
+              <w:t>varchar</w:t>
+            </w:r>
+          </w:p>
+        </w:tc>
+        <w:tc>
+          <w:tcPr>
+            <w:tcW w:w="999" w:type="dxa"/>
+          </w:tcPr>
+          <w:p>
+            <w:pPr>
+              <w:spacing w:line="360" w:lineRule="auto"/>
+              <w:jc w:val="center"/>
+              <w:rPr>
+                <w:rFonts w:ascii="Times New Roman" w:hAnsi="Times New Roman" w:cs="Times New Roman"/>
+                <w:sz w:val="24"/>
+                <w:szCs w:val="24"/>
+              </w:rPr>
+            </w:pPr>
+            <w:r>
+              <w:rPr>
+                <w:rFonts w:ascii="Times New Roman" w:hAnsi="Times New Roman" w:cs="Times New Roman"/>
+                <w:sz w:val="24"/>
+                <w:szCs w:val="24"/>
+              </w:rPr>
+              <w:t>int</w:t>
+            </w:r>
+          </w:p>
+        </w:tc>
+      </w:tr>
+    </w:tbl>
+    <w:p>
+      <w:pPr>
+        <w:spacing w:line="360" w:lineRule="auto"/>
+        <w:jc w:val="both"/>
+        <w:rPr>
+          <w:rFonts w:ascii="Times New Roman" w:hAnsi="Times New Roman" w:cs="Times New Roman"/>
+          <w:sz w:val="24"/>
+          <w:szCs w:val="24"/>
+        </w:rPr>
+      </w:pPr>
+    </w:p>
+    <w:p>
+      <w:pPr>
+        <w:spacing w:line="360" w:lineRule="auto"/>
+        <w:jc w:val="both"/>
+        <w:rPr>
+          <w:rFonts w:ascii="Times New Roman" w:hAnsi="Times New Roman" w:cs="Times New Roman"/>
+          <w:sz w:val="24"/>
+          <w:szCs w:val="24"/>
+        </w:rPr>
+      </w:pPr>
+      <w:r>
+        <w:rPr>
+          <w:rFonts w:ascii="Times New Roman" w:hAnsi="Times New Roman" w:cs="Times New Roman"/>
+          <w:sz w:val="24"/>
+          <w:szCs w:val="24"/>
+        </w:rPr>
+        <w:t xml:space="preserve">Miután a fényképezőgépek adatait felvittem az adatbázisba, azután következtek az objektívek. Vannak olyan fényképezőgépek, melyekhez nem tartozik objektív foglalat, de a többséghez igen, így az objektív foglalat típusával kötöttem össze a két táblát. </w:t>
+      </w:r>
+      <w:r>
+        <w:rPr>
+          <w:rFonts w:ascii="Times New Roman" w:hAnsi="Times New Roman" w:cs="Times New Roman"/>
+          <w:sz w:val="24"/>
+          <w:szCs w:val="24"/>
+        </w:rPr>
+        <w:t xml:space="preserve">Ezentúl itt is fel kellett mérnem, hogy az objektívek mely tulajdonságait szeretném eltárolni, ugyanis rengeteg tulajdonsággal rendelkezhetnek, de szerettem volna csak a legfontosabb tulajdonságokat eltárolni, így spórolva az adatbázis kapacitással. </w:t>
+      </w:r>
+      <w:r>
+        <w:rPr>
+          <w:rFonts w:ascii="Times New Roman" w:hAnsi="Times New Roman" w:cs="Times New Roman"/>
+          <w:sz w:val="24"/>
+          <w:szCs w:val="24"/>
+        </w:rPr>
+        <w:t>Itt is figyelnem kellett a megfelelő változók használatára, mert nem mindegy, hogy egy objektív legnag</w:t>
+      </w:r>
+      <w:r>
+        <w:rPr>
+          <w:rFonts w:ascii="Times New Roman" w:hAnsi="Times New Roman" w:cs="Times New Roman"/>
+          <w:sz w:val="24"/>
+          <w:szCs w:val="24"/>
+        </w:rPr>
+        <w:t>yobb blende értéke 2.1 vagy 2.8, valamint egy logikai változót is használtam “stabil” név alatt, amely igaz értéke jelzi, ha az adott objektív rendelkezik beépített stabilizátorral, és hamis értéke azt, ha nem.</w:t>
+      </w:r>
+    </w:p>
+    <w:p>
+      <w:pPr>
+        <w:spacing w:line="360" w:lineRule="auto"/>
+        <w:jc w:val="right"/>
+        <w:rPr>
+          <w:rFonts w:ascii="Times New Roman" w:hAnsi="Times New Roman" w:cs="Times New Roman"/>
+          <w:sz w:val="24"/>
+          <w:szCs w:val="24"/>
+        </w:rPr>
+      </w:pPr>
+      <w:r>
+        <w:rPr>
+          <w:rFonts w:ascii="Times New Roman" w:hAnsi="Times New Roman" w:cs="Times New Roman"/>
+          <w:sz w:val="24"/>
+          <w:szCs w:val="24"/>
+        </w:rPr>
+        <w:t>2.sz.táblázat</w:t>
+      </w:r>
+    </w:p>
+    <w:tbl>
+      <w:tblPr>
+        <w:tblStyle w:val="Rcsostblzat"/>
+        <w:tblW w:w="8988" w:type="dxa"/>
+        <w:tblLook w:val="04A0" w:firstRow="1" w:lastRow="0" w:firstColumn="1" w:lastColumn="0" w:noHBand="0" w:noVBand="1"/>
+      </w:tblPr>
+      <w:tblGrid>
+        <w:gridCol w:w="470"/>
+        <w:gridCol w:w="936"/>
+        <w:gridCol w:w="936"/>
+        <w:gridCol w:w="936"/>
+        <w:gridCol w:w="1123"/>
+        <w:gridCol w:w="736"/>
+        <w:gridCol w:w="998"/>
+        <w:gridCol w:w="1016"/>
+        <w:gridCol w:w="750"/>
+        <w:gridCol w:w="617"/>
+        <w:gridCol w:w="470"/>
+      </w:tblGrid>
+      <w:tr>
+        <w:trPr>
+          <w:trHeight w:val="678"/>
+        </w:trPr>
+        <w:tc>
+          <w:tcPr>
+            <w:tcW w:w="466" w:type="dxa"/>
+          </w:tcPr>
+          <w:p>
+            <w:pPr>
+              <w:spacing w:line="360" w:lineRule="auto"/>
+              <w:jc w:val="center"/>
+              <w:rPr>
+                <w:rFonts w:ascii="Times New Roman" w:hAnsi="Times New Roman" w:cs="Times New Roman"/>
+                <w:sz w:val="24"/>
+                <w:szCs w:val="24"/>
+              </w:rPr>
+            </w:pPr>
+            <w:r>
+              <w:rPr>
+                <w:rFonts w:ascii="Times New Roman" w:hAnsi="Times New Roman" w:cs="Times New Roman"/>
+                <w:sz w:val="24"/>
+                <w:szCs w:val="24"/>
+              </w:rPr>
+              <w:t>id</w:t>
+            </w:r>
+          </w:p>
+        </w:tc>
+        <w:tc>
+          <w:tcPr>
+            <w:tcW w:w="929" w:type="dxa"/>
+          </w:tcPr>
+          <w:p>
+            <w:pPr>
+              <w:spacing w:line="360" w:lineRule="auto"/>
+              <w:jc w:val="center"/>
+              <w:rPr>
+                <w:rFonts w:ascii="Times New Roman" w:hAnsi="Times New Roman" w:cs="Times New Roman"/>
+                <w:sz w:val="24"/>
+                <w:szCs w:val="24"/>
+              </w:rPr>
+            </w:pPr>
+            <w:r>
+              <w:rPr>
+                <w:rFonts w:ascii="Times New Roman" w:hAnsi="Times New Roman" w:cs="Times New Roman"/>
+                <w:sz w:val="24"/>
+                <w:szCs w:val="24"/>
+              </w:rPr>
+              <w:t>típus</w:t>
+            </w:r>
+          </w:p>
+        </w:tc>
+        <w:tc>
+          <w:tcPr>
+            <w:tcW w:w="929" w:type="dxa"/>
+          </w:tcPr>
+          <w:p>
+            <w:pPr>
+              <w:spacing w:line="360" w:lineRule="auto"/>
+              <w:jc w:val="center"/>
+              <w:rPr>
+                <w:rFonts w:ascii="Times New Roman" w:hAnsi="Times New Roman" w:cs="Times New Roman"/>
+                <w:sz w:val="24"/>
+                <w:szCs w:val="24"/>
+              </w:rPr>
+            </w:pPr>
+            <w:r>
+              <w:rPr>
+                <w:rFonts w:ascii="Times New Roman" w:hAnsi="Times New Roman" w:cs="Times New Roman"/>
+                <w:sz w:val="24"/>
+                <w:szCs w:val="24"/>
+              </w:rPr>
+              <w:t>gyártó</w:t>
+            </w:r>
+          </w:p>
+        </w:tc>
+        <w:tc>
+          <w:tcPr>
+            <w:tcW w:w="929" w:type="dxa"/>
+          </w:tcPr>
+          <w:p>
+            <w:pPr>
+              <w:spacing w:line="360" w:lineRule="auto"/>
+              <w:jc w:val="center"/>
+              <w:rPr>
+                <w:rFonts w:ascii="Times New Roman" w:hAnsi="Times New Roman" w:cs="Times New Roman"/>
+                <w:sz w:val="24"/>
+                <w:szCs w:val="24"/>
+              </w:rPr>
+            </w:pPr>
+            <w:r>
+              <w:rPr>
+                <w:rFonts w:ascii="Times New Roman" w:hAnsi="Times New Roman" w:cs="Times New Roman"/>
+                <w:sz w:val="24"/>
+                <w:szCs w:val="24"/>
+              </w:rPr>
+              <w:t>név</w:t>
+            </w:r>
+          </w:p>
+        </w:tc>
+        <w:tc>
+          <w:tcPr>
+            <w:tcW w:w="1115" w:type="dxa"/>
+          </w:tcPr>
+          <w:p>
+            <w:pPr>
+              <w:spacing w:line="360" w:lineRule="auto"/>
+              <w:jc w:val="center"/>
+              <w:rPr>
+                <w:rFonts w:ascii="Times New Roman" w:hAnsi="Times New Roman" w:cs="Times New Roman"/>
+                <w:sz w:val="24"/>
+                <w:szCs w:val="24"/>
+              </w:rPr>
+            </w:pPr>
+            <w:r>
+              <w:rPr>
+                <w:rFonts w:ascii="Times New Roman" w:hAnsi="Times New Roman" w:cs="Times New Roman"/>
+                <w:sz w:val="24"/>
+                <w:szCs w:val="24"/>
+              </w:rPr>
+              <w:t>gyújtótáv</w:t>
+            </w:r>
+          </w:p>
+        </w:tc>
+        <w:tc>
+          <w:tcPr>
+            <w:tcW w:w="731" w:type="dxa"/>
+          </w:tcPr>
+          <w:p>
+            <w:pPr>
+              <w:spacing w:line="360" w:lineRule="auto"/>
+              <w:jc w:val="center"/>
+              <w:rPr>
+                <w:rFonts w:ascii="Times New Roman" w:hAnsi="Times New Roman" w:cs="Times New Roman"/>
+                <w:sz w:val="24"/>
+                <w:szCs w:val="24"/>
+              </w:rPr>
+            </w:pPr>
+            <w:r>
+              <w:rPr>
+                <w:rFonts w:ascii="Times New Roman" w:hAnsi="Times New Roman" w:cs="Times New Roman"/>
+                <w:sz w:val="24"/>
+                <w:szCs w:val="24"/>
+              </w:rPr>
+              <w:t>stabil</w:t>
+            </w:r>
+          </w:p>
+        </w:tc>
+        <w:tc>
+          <w:tcPr>
+            <w:tcW w:w="1054" w:type="dxa"/>
+          </w:tcPr>
+          <w:p>
+            <w:pPr>
+              <w:spacing w:line="360" w:lineRule="auto"/>
+              <w:jc w:val="center"/>
+              <w:rPr>
+                <w:rFonts w:ascii="Times New Roman" w:hAnsi="Times New Roman" w:cs="Times New Roman"/>
+                <w:sz w:val="24"/>
+                <w:szCs w:val="24"/>
+              </w:rPr>
+            </w:pPr>
+            <w:r>
+              <w:rPr>
+                <w:rFonts w:ascii="Times New Roman" w:hAnsi="Times New Roman" w:cs="Times New Roman"/>
+                <w:sz w:val="24"/>
+                <w:szCs w:val="24"/>
+              </w:rPr>
+              <w:t>Min</w:t>
+            </w:r>
+            <w:r>
+              <w:rPr>
+                <w:rFonts w:ascii="Times New Roman" w:hAnsi="Times New Roman" w:cs="Times New Roman"/>
+                <w:sz w:val="24"/>
+                <w:szCs w:val="24"/>
+              </w:rPr>
+              <w:br/>
+              <w:t>blende</w:t>
+            </w:r>
+          </w:p>
+        </w:tc>
+        <w:tc>
+          <w:tcPr>
+            <w:tcW w:w="1078" w:type="dxa"/>
+          </w:tcPr>
+          <w:p>
+            <w:pPr>
+              <w:spacing w:line="360" w:lineRule="auto"/>
+              <w:jc w:val="center"/>
+              <w:rPr>
+                <w:rFonts w:ascii="Times New Roman" w:hAnsi="Times New Roman" w:cs="Times New Roman"/>
+                <w:sz w:val="24"/>
+                <w:szCs w:val="24"/>
+              </w:rPr>
+            </w:pPr>
+            <w:r>
+              <w:rPr>
+                <w:rFonts w:ascii="Times New Roman" w:hAnsi="Times New Roman" w:cs="Times New Roman"/>
+                <w:sz w:val="24"/>
+                <w:szCs w:val="24"/>
+              </w:rPr>
+              <w:t>Max</w:t>
+            </w:r>
+            <w:r>
+              <w:rPr>
+                <w:rFonts w:ascii="Times New Roman" w:hAnsi="Times New Roman" w:cs="Times New Roman"/>
+                <w:sz w:val="24"/>
+                <w:szCs w:val="24"/>
+              </w:rPr>
+              <w:br/>
+              <w:t>blende</w:t>
+            </w:r>
+          </w:p>
+        </w:tc>
+        <w:tc>
+          <w:tcPr>
+            <w:tcW w:w="745" w:type="dxa"/>
+          </w:tcPr>
+          <w:p>
+            <w:pPr>
+              <w:spacing w:line="360" w:lineRule="auto"/>
+              <w:jc w:val="center"/>
+              <w:rPr>
+                <w:rFonts w:ascii="Times New Roman" w:hAnsi="Times New Roman" w:cs="Times New Roman"/>
+                <w:sz w:val="24"/>
+                <w:szCs w:val="24"/>
+              </w:rPr>
+            </w:pPr>
+            <w:r>
+              <w:rPr>
+                <w:rFonts w:ascii="Times New Roman" w:hAnsi="Times New Roman" w:cs="Times New Roman"/>
+                <w:sz w:val="24"/>
+                <w:szCs w:val="24"/>
+              </w:rPr>
+              <w:t>hossz</w:t>
+            </w:r>
+          </w:p>
+        </w:tc>
+        <w:tc>
+          <w:tcPr>
+            <w:tcW w:w="612" w:type="dxa"/>
+          </w:tcPr>
+          <w:p>
+            <w:pPr>
+              <w:spacing w:line="360" w:lineRule="auto"/>
+              <w:jc w:val="center"/>
+              <w:rPr>
+                <w:rFonts w:ascii="Times New Roman" w:hAnsi="Times New Roman" w:cs="Times New Roman"/>
+                <w:sz w:val="24"/>
+                <w:szCs w:val="24"/>
+              </w:rPr>
+            </w:pPr>
+            <w:r>
+              <w:rPr>
+                <w:rFonts w:ascii="Times New Roman" w:hAnsi="Times New Roman" w:cs="Times New Roman"/>
+                <w:sz w:val="24"/>
+                <w:szCs w:val="24"/>
+              </w:rPr>
+              <w:t>súly</w:t>
+            </w:r>
+          </w:p>
+        </w:tc>
+        <w:tc>
+          <w:tcPr>
+            <w:tcW w:w="400" w:type="dxa"/>
+          </w:tcPr>
+          <w:p>
+            <w:pPr>
+              <w:spacing w:line="360" w:lineRule="auto"/>
+              <w:jc w:val="center"/>
+              <w:rPr>
+                <w:rFonts w:ascii="Times New Roman" w:hAnsi="Times New Roman" w:cs="Times New Roman"/>
+                <w:sz w:val="24"/>
+                <w:szCs w:val="24"/>
+              </w:rPr>
+            </w:pPr>
+            <w:r>
+              <w:rPr>
+                <w:rFonts w:ascii="Times New Roman" w:hAnsi="Times New Roman" w:cs="Times New Roman"/>
+                <w:sz w:val="24"/>
+                <w:szCs w:val="24"/>
+              </w:rPr>
+              <w:t>ár</w:t>
+            </w:r>
+          </w:p>
+        </w:tc>
+      </w:tr>
+      <w:tr>
+        <w:trPr>
+          <w:trHeight w:val="678"/>
+        </w:trPr>
+        <w:tc>
+          <w:tcPr>
+            <w:tcW w:w="466" w:type="dxa"/>
+          </w:tcPr>
+          <w:p>
+            <w:pPr>
+              <w:spacing w:line="360" w:lineRule="auto"/>
+              <w:jc w:val="center"/>
+              <w:rPr>
+                <w:rFonts w:ascii="Times New Roman" w:hAnsi="Times New Roman" w:cs="Times New Roman"/>
+                <w:sz w:val="24"/>
+                <w:szCs w:val="24"/>
+              </w:rPr>
+            </w:pPr>
+            <w:r>
+              <w:rPr>
+                <w:rFonts w:ascii="Times New Roman" w:hAnsi="Times New Roman" w:cs="Times New Roman"/>
+                <w:sz w:val="24"/>
+                <w:szCs w:val="24"/>
+              </w:rPr>
+              <w:t>int</w:t>
+            </w:r>
+          </w:p>
+        </w:tc>
+        <w:tc>
+          <w:tcPr>
+            <w:tcW w:w="929" w:type="dxa"/>
+          </w:tcPr>
+          <w:p>
+            <w:pPr>
+              <w:spacing w:line="360" w:lineRule="auto"/>
+              <w:jc w:val="center"/>
+              <w:rPr>
+                <w:rFonts w:ascii="Times New Roman" w:hAnsi="Times New Roman" w:cs="Times New Roman"/>
+                <w:sz w:val="24"/>
+                <w:szCs w:val="24"/>
+              </w:rPr>
+            </w:pPr>
+            <w:r>
+              <w:rPr>
+                <w:rFonts w:ascii="Times New Roman" w:hAnsi="Times New Roman" w:cs="Times New Roman"/>
+                <w:sz w:val="24"/>
+                <w:szCs w:val="24"/>
+              </w:rPr>
+              <w:t>varchar</w:t>
+            </w:r>
+          </w:p>
+        </w:tc>
+        <w:tc>
+          <w:tcPr>
+            <w:tcW w:w="929" w:type="dxa"/>
+          </w:tcPr>
+          <w:p>
+            <w:pPr>
+              <w:spacing w:line="360" w:lineRule="auto"/>
+              <w:jc w:val="center"/>
+              <w:rPr>
+                <w:rFonts w:ascii="Times New Roman" w:hAnsi="Times New Roman" w:cs="Times New Roman"/>
+                <w:sz w:val="24"/>
+                <w:szCs w:val="24"/>
+              </w:rPr>
+            </w:pPr>
+            <w:r>
+              <w:rPr>
+                <w:rFonts w:ascii="Times New Roman" w:hAnsi="Times New Roman" w:cs="Times New Roman"/>
+                <w:sz w:val="24"/>
+                <w:szCs w:val="24"/>
+              </w:rPr>
+              <w:t>varchar</w:t>
+            </w:r>
+          </w:p>
+        </w:tc>
+        <w:tc>
+          <w:tcPr>
+            <w:tcW w:w="929" w:type="dxa"/>
+          </w:tcPr>
+          <w:p>
+            <w:pPr>
+              <w:spacing w:line="360" w:lineRule="auto"/>
+              <w:jc w:val="center"/>
+              <w:rPr>
+                <w:rFonts w:ascii="Times New Roman" w:hAnsi="Times New Roman" w:cs="Times New Roman"/>
+                <w:sz w:val="24"/>
+                <w:szCs w:val="24"/>
+              </w:rPr>
+            </w:pPr>
+            <w:r>
+              <w:rPr>
+                <w:rFonts w:ascii="Times New Roman" w:hAnsi="Times New Roman" w:cs="Times New Roman"/>
+                <w:sz w:val="24"/>
+                <w:szCs w:val="24"/>
+              </w:rPr>
+              <w:t>varchar</w:t>
+            </w:r>
+          </w:p>
+        </w:tc>
+        <w:tc>
+          <w:tcPr>
+            <w:tcW w:w="1115" w:type="dxa"/>
+          </w:tcPr>
+          <w:p>
+            <w:pPr>
+              <w:spacing w:line="360" w:lineRule="auto"/>
+              <w:jc w:val="center"/>
+              <w:rPr>
+                <w:rFonts w:ascii="Times New Roman" w:hAnsi="Times New Roman" w:cs="Times New Roman"/>
+                <w:sz w:val="24"/>
+                <w:szCs w:val="24"/>
+              </w:rPr>
+            </w:pPr>
+            <w:r>
+              <w:rPr>
+                <w:rFonts w:ascii="Times New Roman" w:hAnsi="Times New Roman" w:cs="Times New Roman"/>
+                <w:sz w:val="24"/>
+                <w:szCs w:val="24"/>
+              </w:rPr>
+              <w:t>int</w:t>
+            </w:r>
+          </w:p>
+        </w:tc>
+        <w:tc>
+          <w:tcPr>
+            <w:tcW w:w="731" w:type="dxa"/>
+          </w:tcPr>
+          <w:p>
+            <w:pPr>
+              <w:spacing w:line="360" w:lineRule="auto"/>
+              <w:jc w:val="center"/>
+              <w:rPr>
+                <w:rFonts w:ascii="Times New Roman" w:hAnsi="Times New Roman" w:cs="Times New Roman"/>
+                <w:sz w:val="24"/>
+                <w:szCs w:val="24"/>
+              </w:rPr>
+            </w:pPr>
+            <w:r>
+              <w:rPr>
+                <w:rFonts w:ascii="Times New Roman" w:hAnsi="Times New Roman" w:cs="Times New Roman"/>
+                <w:sz w:val="24"/>
+                <w:szCs w:val="24"/>
+              </w:rPr>
+              <w:t>bool</w:t>
+            </w:r>
+          </w:p>
+        </w:tc>
+        <w:tc>
+          <w:tcPr>
+            <w:tcW w:w="1054" w:type="dxa"/>
+          </w:tcPr>
+          <w:p>
+            <w:pPr>
+              <w:spacing w:line="360" w:lineRule="auto"/>
+              <w:jc w:val="center"/>
+              <w:rPr>
+                <w:rFonts w:ascii="Times New Roman" w:hAnsi="Times New Roman" w:cs="Times New Roman"/>
+                <w:sz w:val="24"/>
+                <w:szCs w:val="24"/>
+              </w:rPr>
+            </w:pPr>
+            <w:r>
+              <w:rPr>
+                <w:rFonts w:ascii="Times New Roman" w:hAnsi="Times New Roman" w:cs="Times New Roman"/>
+                <w:sz w:val="24"/>
+                <w:szCs w:val="24"/>
+              </w:rPr>
+              <w:t>float</w:t>
+            </w:r>
+          </w:p>
+        </w:tc>
+        <w:tc>
+          <w:tcPr>
+            <w:tcW w:w="1078" w:type="dxa"/>
+          </w:tcPr>
+          <w:p>
+            <w:pPr>
+              <w:spacing w:line="360" w:lineRule="auto"/>
+              <w:jc w:val="center"/>
+              <w:rPr>
+                <w:rFonts w:ascii="Times New Roman" w:hAnsi="Times New Roman" w:cs="Times New Roman"/>
+                <w:sz w:val="24"/>
+                <w:szCs w:val="24"/>
+              </w:rPr>
+            </w:pPr>
+            <w:r>
+              <w:rPr>
+                <w:rFonts w:ascii="Times New Roman" w:hAnsi="Times New Roman" w:cs="Times New Roman"/>
+                <w:sz w:val="24"/>
+                <w:szCs w:val="24"/>
+              </w:rPr>
+              <w:t>float</w:t>
+            </w:r>
+          </w:p>
+        </w:tc>
+        <w:tc>
+          <w:tcPr>
+            <w:tcW w:w="745" w:type="dxa"/>
+          </w:tcPr>
+          <w:p>
+            <w:pPr>
+              <w:spacing w:line="360" w:lineRule="auto"/>
+              <w:jc w:val="center"/>
+              <w:rPr>
+                <w:rFonts w:ascii="Times New Roman" w:hAnsi="Times New Roman" w:cs="Times New Roman"/>
+                <w:sz w:val="24"/>
+                <w:szCs w:val="24"/>
+              </w:rPr>
+            </w:pPr>
+            <w:r>
+              <w:rPr>
+                <w:rFonts w:ascii="Times New Roman" w:hAnsi="Times New Roman" w:cs="Times New Roman"/>
+                <w:sz w:val="24"/>
+                <w:szCs w:val="24"/>
+              </w:rPr>
+              <w:t>int</w:t>
+            </w:r>
+          </w:p>
+        </w:tc>
+        <w:tc>
+          <w:tcPr>
+            <w:tcW w:w="612" w:type="dxa"/>
+          </w:tcPr>
+          <w:p>
+            <w:pPr>
+              <w:spacing w:line="360" w:lineRule="auto"/>
+              <w:jc w:val="center"/>
+              <w:rPr>
+                <w:rFonts w:ascii="Times New Roman" w:hAnsi="Times New Roman" w:cs="Times New Roman"/>
+                <w:sz w:val="24"/>
+                <w:szCs w:val="24"/>
+              </w:rPr>
+            </w:pPr>
+            <w:r>
+              <w:rPr>
+                <w:rFonts w:ascii="Times New Roman" w:hAnsi="Times New Roman" w:cs="Times New Roman"/>
+                <w:sz w:val="24"/>
+                <w:szCs w:val="24"/>
+              </w:rPr>
+              <w:t>int</w:t>
+            </w:r>
+          </w:p>
+        </w:tc>
+        <w:tc>
+          <w:tcPr>
+            <w:tcW w:w="400" w:type="dxa"/>
+          </w:tcPr>
+          <w:p>
+            <w:pPr>
+              <w:spacing w:line="360" w:lineRule="auto"/>
+              <w:jc w:val="center"/>
+              <w:rPr>
+                <w:rFonts w:ascii="Times New Roman" w:hAnsi="Times New Roman" w:cs="Times New Roman"/>
+                <w:sz w:val="24"/>
+                <w:szCs w:val="24"/>
+              </w:rPr>
+            </w:pPr>
+            <w:r>
+              <w:rPr>
+                <w:rFonts w:ascii="Times New Roman" w:hAnsi="Times New Roman" w:cs="Times New Roman"/>
+                <w:sz w:val="24"/>
+                <w:szCs w:val="24"/>
+              </w:rPr>
+              <w:t>int</w:t>
+            </w:r>
+          </w:p>
+        </w:tc>
+      </w:tr>
+    </w:tbl>
+    <w:p>
+      <w:pPr>
+        <w:spacing w:line="360" w:lineRule="auto"/>
+        <w:jc w:val="both"/>
+        <w:rPr>
+          <w:rFonts w:ascii="Times New Roman" w:hAnsi="Times New Roman" w:cs="Times New Roman"/>
+          <w:sz w:val="24"/>
+          <w:szCs w:val="24"/>
+        </w:rPr>
+      </w:pPr>
+    </w:p>
+    <w:p>
+      <w:pPr>
+        <w:spacing w:line="360" w:lineRule="auto"/>
+        <w:jc w:val="both"/>
+        <w:rPr>
+          <w:rFonts w:ascii="Times New Roman" w:hAnsi="Times New Roman" w:cs="Times New Roman"/>
+          <w:sz w:val="24"/>
+          <w:szCs w:val="24"/>
+        </w:rPr>
+      </w:pPr>
       <w:bookmarkStart w:id="0" w:name="_GoBack"/>
       <w:bookmarkEnd w:id="0"/>
     </w:p>
@@ -796,6 +1992,25 @@
     <w:semiHidden/>
     <w:unhideWhenUsed/>
   </w:style>
+  <w:style w:type="table" w:styleId="Rcsostblzat">
+    <w:name w:val="Table Grid"/>
+    <w:basedOn w:val="Normltblzat"/>
+    <w:uiPriority w:val="39"/>
+    <w:rsid w:val="00575D72"/>
+    <w:pPr>
+      <w:spacing w:after="0" w:line="240" w:lineRule="auto"/>
+    </w:pPr>
+    <w:tblPr>
+      <w:tblBorders>
+        <w:top w:val="single" w:sz="4" w:space="0" w:color="auto"/>
+        <w:left w:val="single" w:sz="4" w:space="0" w:color="auto"/>
+        <w:bottom w:val="single" w:sz="4" w:space="0" w:color="auto"/>
+        <w:right w:val="single" w:sz="4" w:space="0" w:color="auto"/>
+        <w:insideH w:val="single" w:sz="4" w:space="0" w:color="auto"/>
+        <w:insideV w:val="single" w:sz="4" w:space="0" w:color="auto"/>
+      </w:tblBorders>
+    </w:tblPr>
+  </w:style>
 </w:styles>
 </file>
 

</xml_diff>

<commit_message>
Offline elérési útvonalak, dokumentáció befejezve, PDF-be exportálva
</commit_message>
<xml_diff>
--- a/dokumentumok/Záródolgozat dokumentáció.docx
+++ b/dokumentumok/Záródolgozat dokumentáció.docx
@@ -153,6 +153,8 @@
         </w:rPr>
         <w:t>2019</w:t>
       </w:r>
+      <w:bookmarkStart w:id="0" w:name="_GoBack"/>
+      <w:bookmarkEnd w:id="0"/>
     </w:p>
     <w:p>
       <w:pPr>
@@ -173,6 +175,13 @@
     </w:p>
     <w:sdt>
       <w:sdtPr>
+        <w:rPr>
+          <w:rFonts w:asciiTheme="minorHAnsi" w:eastAsiaTheme="minorHAnsi" w:hAnsiTheme="minorHAnsi" w:cstheme="minorBidi"/>
+          <w:color w:val="auto"/>
+          <w:sz w:val="22"/>
+          <w:szCs w:val="22"/>
+          <w:lang w:val="en-GB" w:eastAsia="en-US"/>
+        </w:rPr>
         <w:id w:val="351618278"/>
         <w:docPartObj>
           <w:docPartGallery w:val="Table of Contents"/>
@@ -181,21 +190,24 @@
       </w:sdtPr>
       <w:sdtEndPr>
         <w:rPr>
-          <w:rFonts w:asciiTheme="minorHAnsi" w:eastAsiaTheme="minorHAnsi" w:hAnsiTheme="minorHAnsi" w:cstheme="minorBidi"/>
           <w:b/>
           <w:bCs/>
-          <w:color w:val="auto"/>
-          <w:sz w:val="22"/>
-          <w:szCs w:val="22"/>
-          <w:lang w:val="en-GB" w:eastAsia="en-US"/>
         </w:rPr>
       </w:sdtEndPr>
       <w:sdtContent>
         <w:p>
           <w:pPr>
             <w:pStyle w:val="Tartalomjegyzkcmsora"/>
+            <w:rPr>
+              <w:rFonts w:ascii="Times New Roman" w:hAnsi="Times New Roman" w:cs="Times New Roman"/>
+              <w:color w:val="auto"/>
+            </w:rPr>
           </w:pPr>
           <w:r>
+            <w:rPr>
+              <w:rFonts w:ascii="Times New Roman" w:hAnsi="Times New Roman" w:cs="Times New Roman"/>
+              <w:color w:val="auto"/>
+            </w:rPr>
             <w:t>Tartalom</w:t>
           </w:r>
         </w:p>
@@ -206,13 +218,14 @@
               <w:tab w:val="right" w:leader="dot" w:pos="8776"/>
             </w:tabs>
             <w:rPr>
-              <w:rFonts w:eastAsiaTheme="minorEastAsia"/>
+              <w:rFonts w:ascii="Times New Roman" w:eastAsiaTheme="minorEastAsia" w:hAnsi="Times New Roman" w:cs="Times New Roman"/>
               <w:noProof/>
               <w:lang w:val="hu-HU" w:eastAsia="hu-HU"/>
             </w:rPr>
           </w:pPr>
           <w:r>
             <w:rPr>
+              <w:rFonts w:ascii="Times New Roman" w:hAnsi="Times New Roman" w:cs="Times New Roman"/>
               <w:b/>
               <w:bCs/>
             </w:rPr>
@@ -220,6 +233,7 @@
           </w:r>
           <w:r>
             <w:rPr>
+              <w:rFonts w:ascii="Times New Roman" w:hAnsi="Times New Roman" w:cs="Times New Roman"/>
               <w:b/>
               <w:bCs/>
             </w:rPr>
@@ -227,6 +241,7 @@
           </w:r>
           <w:r>
             <w:rPr>
+              <w:rFonts w:ascii="Times New Roman" w:hAnsi="Times New Roman" w:cs="Times New Roman"/>
               <w:b/>
               <w:bCs/>
             </w:rPr>
@@ -236,12 +251,14 @@
             <w:r>
               <w:rPr>
                 <w:rStyle w:val="Hiperhivatkozs"/>
+                <w:rFonts w:ascii="Times New Roman" w:hAnsi="Times New Roman" w:cs="Times New Roman"/>
                 <w:noProof/>
               </w:rPr>
               <w:t>Bevezetés</w:t>
             </w:r>
             <w:r>
               <w:rPr>
+                <w:rFonts w:ascii="Times New Roman" w:hAnsi="Times New Roman" w:cs="Times New Roman"/>
                 <w:noProof/>
                 <w:webHidden/>
               </w:rPr>
@@ -249,6 +266,7 @@
             </w:r>
             <w:r>
               <w:rPr>
+                <w:rFonts w:ascii="Times New Roman" w:hAnsi="Times New Roman" w:cs="Times New Roman"/>
                 <w:noProof/>
                 <w:webHidden/>
               </w:rPr>
@@ -256,6 +274,7 @@
             </w:r>
             <w:r>
               <w:rPr>
+                <w:rFonts w:ascii="Times New Roman" w:hAnsi="Times New Roman" w:cs="Times New Roman"/>
                 <w:noProof/>
                 <w:webHidden/>
               </w:rPr>
@@ -263,12 +282,14 @@
             </w:r>
             <w:r>
               <w:rPr>
-                <w:noProof/>
-                <w:webHidden/>
-              </w:rPr>
-            </w:r>
-            <w:r>
-              <w:rPr>
+                <w:rFonts w:ascii="Times New Roman" w:hAnsi="Times New Roman" w:cs="Times New Roman"/>
+                <w:noProof/>
+                <w:webHidden/>
+              </w:rPr>
+            </w:r>
+            <w:r>
+              <w:rPr>
+                <w:rFonts w:ascii="Times New Roman" w:hAnsi="Times New Roman" w:cs="Times New Roman"/>
                 <w:noProof/>
                 <w:webHidden/>
               </w:rPr>
@@ -276,6 +297,7 @@
             </w:r>
             <w:r>
               <w:rPr>
+                <w:rFonts w:ascii="Times New Roman" w:hAnsi="Times New Roman" w:cs="Times New Roman"/>
                 <w:noProof/>
                 <w:webHidden/>
               </w:rPr>
@@ -283,6 +305,7 @@
             </w:r>
             <w:r>
               <w:rPr>
+                <w:rFonts w:ascii="Times New Roman" w:hAnsi="Times New Roman" w:cs="Times New Roman"/>
                 <w:noProof/>
                 <w:webHidden/>
               </w:rPr>
@@ -297,7 +320,7 @@
               <w:tab w:val="right" w:leader="dot" w:pos="8776"/>
             </w:tabs>
             <w:rPr>
-              <w:rFonts w:eastAsiaTheme="minorEastAsia"/>
+              <w:rFonts w:ascii="Times New Roman" w:eastAsiaTheme="minorEastAsia" w:hAnsi="Times New Roman" w:cs="Times New Roman"/>
               <w:noProof/>
               <w:lang w:val="hu-HU" w:eastAsia="hu-HU"/>
             </w:rPr>
@@ -306,12 +329,14 @@
             <w:r>
               <w:rPr>
                 <w:rStyle w:val="Hiperhivatkozs"/>
+                <w:rFonts w:ascii="Times New Roman" w:hAnsi="Times New Roman" w:cs="Times New Roman"/>
                 <w:noProof/>
               </w:rPr>
               <w:t>1. Fejlesztői dokumentáció</w:t>
             </w:r>
             <w:r>
               <w:rPr>
+                <w:rFonts w:ascii="Times New Roman" w:hAnsi="Times New Roman" w:cs="Times New Roman"/>
                 <w:noProof/>
                 <w:webHidden/>
               </w:rPr>
@@ -319,6 +344,7 @@
             </w:r>
             <w:r>
               <w:rPr>
+                <w:rFonts w:ascii="Times New Roman" w:hAnsi="Times New Roman" w:cs="Times New Roman"/>
                 <w:noProof/>
                 <w:webHidden/>
               </w:rPr>
@@ -326,6 +352,7 @@
             </w:r>
             <w:r>
               <w:rPr>
+                <w:rFonts w:ascii="Times New Roman" w:hAnsi="Times New Roman" w:cs="Times New Roman"/>
                 <w:noProof/>
                 <w:webHidden/>
               </w:rPr>
@@ -333,12 +360,14 @@
             </w:r>
             <w:r>
               <w:rPr>
-                <w:noProof/>
-                <w:webHidden/>
-              </w:rPr>
-            </w:r>
-            <w:r>
-              <w:rPr>
+                <w:rFonts w:ascii="Times New Roman" w:hAnsi="Times New Roman" w:cs="Times New Roman"/>
+                <w:noProof/>
+                <w:webHidden/>
+              </w:rPr>
+            </w:r>
+            <w:r>
+              <w:rPr>
+                <w:rFonts w:ascii="Times New Roman" w:hAnsi="Times New Roman" w:cs="Times New Roman"/>
                 <w:noProof/>
                 <w:webHidden/>
               </w:rPr>
@@ -346,6 +375,7 @@
             </w:r>
             <w:r>
               <w:rPr>
+                <w:rFonts w:ascii="Times New Roman" w:hAnsi="Times New Roman" w:cs="Times New Roman"/>
                 <w:noProof/>
                 <w:webHidden/>
               </w:rPr>
@@ -353,6 +383,7 @@
             </w:r>
             <w:r>
               <w:rPr>
+                <w:rFonts w:ascii="Times New Roman" w:hAnsi="Times New Roman" w:cs="Times New Roman"/>
                 <w:noProof/>
                 <w:webHidden/>
               </w:rPr>
@@ -367,7 +398,7 @@
               <w:tab w:val="right" w:leader="dot" w:pos="8776"/>
             </w:tabs>
             <w:rPr>
-              <w:rFonts w:eastAsiaTheme="minorEastAsia"/>
+              <w:rFonts w:ascii="Times New Roman" w:eastAsiaTheme="minorEastAsia" w:hAnsi="Times New Roman" w:cs="Times New Roman"/>
               <w:noProof/>
               <w:lang w:val="hu-HU" w:eastAsia="hu-HU"/>
             </w:rPr>
@@ -376,12 +407,14 @@
             <w:r>
               <w:rPr>
                 <w:rStyle w:val="Hiperhivatkozs"/>
+                <w:rFonts w:ascii="Times New Roman" w:hAnsi="Times New Roman" w:cs="Times New Roman"/>
                 <w:noProof/>
               </w:rPr>
               <w:t>1.1 Adatbázis Tervezés</w:t>
             </w:r>
             <w:r>
               <w:rPr>
+                <w:rFonts w:ascii="Times New Roman" w:hAnsi="Times New Roman" w:cs="Times New Roman"/>
                 <w:noProof/>
                 <w:webHidden/>
               </w:rPr>
@@ -389,6 +422,7 @@
             </w:r>
             <w:r>
               <w:rPr>
+                <w:rFonts w:ascii="Times New Roman" w:hAnsi="Times New Roman" w:cs="Times New Roman"/>
                 <w:noProof/>
                 <w:webHidden/>
               </w:rPr>
@@ -396,6 +430,7 @@
             </w:r>
             <w:r>
               <w:rPr>
+                <w:rFonts w:ascii="Times New Roman" w:hAnsi="Times New Roman" w:cs="Times New Roman"/>
                 <w:noProof/>
                 <w:webHidden/>
               </w:rPr>
@@ -403,12 +438,14 @@
             </w:r>
             <w:r>
               <w:rPr>
-                <w:noProof/>
-                <w:webHidden/>
-              </w:rPr>
-            </w:r>
-            <w:r>
-              <w:rPr>
+                <w:rFonts w:ascii="Times New Roman" w:hAnsi="Times New Roman" w:cs="Times New Roman"/>
+                <w:noProof/>
+                <w:webHidden/>
+              </w:rPr>
+            </w:r>
+            <w:r>
+              <w:rPr>
+                <w:rFonts w:ascii="Times New Roman" w:hAnsi="Times New Roman" w:cs="Times New Roman"/>
                 <w:noProof/>
                 <w:webHidden/>
               </w:rPr>
@@ -416,6 +453,7 @@
             </w:r>
             <w:r>
               <w:rPr>
+                <w:rFonts w:ascii="Times New Roman" w:hAnsi="Times New Roman" w:cs="Times New Roman"/>
                 <w:noProof/>
                 <w:webHidden/>
               </w:rPr>
@@ -423,6 +461,7 @@
             </w:r>
             <w:r>
               <w:rPr>
+                <w:rFonts w:ascii="Times New Roman" w:hAnsi="Times New Roman" w:cs="Times New Roman"/>
                 <w:noProof/>
                 <w:webHidden/>
               </w:rPr>
@@ -437,7 +476,7 @@
               <w:tab w:val="right" w:leader="dot" w:pos="8776"/>
             </w:tabs>
             <w:rPr>
-              <w:rFonts w:eastAsiaTheme="minorEastAsia"/>
+              <w:rFonts w:ascii="Times New Roman" w:eastAsiaTheme="minorEastAsia" w:hAnsi="Times New Roman" w:cs="Times New Roman"/>
               <w:noProof/>
               <w:lang w:val="hu-HU" w:eastAsia="hu-HU"/>
             </w:rPr>
@@ -446,12 +485,14 @@
             <w:r>
               <w:rPr>
                 <w:rStyle w:val="Hiperhivatkozs"/>
+                <w:rFonts w:ascii="Times New Roman" w:hAnsi="Times New Roman" w:cs="Times New Roman"/>
                 <w:noProof/>
               </w:rPr>
               <w:t>1.2 Weboldal fejlesztés</w:t>
             </w:r>
             <w:r>
               <w:rPr>
+                <w:rFonts w:ascii="Times New Roman" w:hAnsi="Times New Roman" w:cs="Times New Roman"/>
                 <w:noProof/>
                 <w:webHidden/>
               </w:rPr>
@@ -459,6 +500,7 @@
             </w:r>
             <w:r>
               <w:rPr>
+                <w:rFonts w:ascii="Times New Roman" w:hAnsi="Times New Roman" w:cs="Times New Roman"/>
                 <w:noProof/>
                 <w:webHidden/>
               </w:rPr>
@@ -466,6 +508,7 @@
             </w:r>
             <w:r>
               <w:rPr>
+                <w:rFonts w:ascii="Times New Roman" w:hAnsi="Times New Roman" w:cs="Times New Roman"/>
                 <w:noProof/>
                 <w:webHidden/>
               </w:rPr>
@@ -473,12 +516,14 @@
             </w:r>
             <w:r>
               <w:rPr>
-                <w:noProof/>
-                <w:webHidden/>
-              </w:rPr>
-            </w:r>
-            <w:r>
-              <w:rPr>
+                <w:rFonts w:ascii="Times New Roman" w:hAnsi="Times New Roman" w:cs="Times New Roman"/>
+                <w:noProof/>
+                <w:webHidden/>
+              </w:rPr>
+            </w:r>
+            <w:r>
+              <w:rPr>
+                <w:rFonts w:ascii="Times New Roman" w:hAnsi="Times New Roman" w:cs="Times New Roman"/>
                 <w:noProof/>
                 <w:webHidden/>
               </w:rPr>
@@ -486,6 +531,7 @@
             </w:r>
             <w:r>
               <w:rPr>
+                <w:rFonts w:ascii="Times New Roman" w:hAnsi="Times New Roman" w:cs="Times New Roman"/>
                 <w:noProof/>
                 <w:webHidden/>
               </w:rPr>
@@ -493,6 +539,7 @@
             </w:r>
             <w:r>
               <w:rPr>
+                <w:rFonts w:ascii="Times New Roman" w:hAnsi="Times New Roman" w:cs="Times New Roman"/>
                 <w:noProof/>
                 <w:webHidden/>
               </w:rPr>
@@ -507,6 +554,7 @@
               <w:tab w:val="right" w:leader="dot" w:pos="8776"/>
             </w:tabs>
             <w:rPr>
+              <w:rFonts w:ascii="Times New Roman" w:hAnsi="Times New Roman" w:cs="Times New Roman"/>
               <w:noProof/>
             </w:rPr>
           </w:pPr>
@@ -514,12 +562,14 @@
             <w:r>
               <w:rPr>
                 <w:rStyle w:val="Hiperhivatkozs"/>
+                <w:rFonts w:ascii="Times New Roman" w:hAnsi="Times New Roman" w:cs="Times New Roman"/>
                 <w:noProof/>
               </w:rPr>
               <w:t>1.2.1 Regisztráció</w:t>
             </w:r>
             <w:r>
               <w:rPr>
+                <w:rFonts w:ascii="Times New Roman" w:hAnsi="Times New Roman" w:cs="Times New Roman"/>
                 <w:noProof/>
                 <w:webHidden/>
               </w:rPr>
@@ -527,6 +577,7 @@
             </w:r>
             <w:r>
               <w:rPr>
+                <w:rFonts w:ascii="Times New Roman" w:hAnsi="Times New Roman" w:cs="Times New Roman"/>
                 <w:noProof/>
                 <w:webHidden/>
               </w:rPr>
@@ -534,6 +585,7 @@
             </w:r>
             <w:r>
               <w:rPr>
+                <w:rFonts w:ascii="Times New Roman" w:hAnsi="Times New Roman" w:cs="Times New Roman"/>
                 <w:noProof/>
                 <w:webHidden/>
               </w:rPr>
@@ -541,12 +593,14 @@
             </w:r>
             <w:r>
               <w:rPr>
-                <w:noProof/>
-                <w:webHidden/>
-              </w:rPr>
-            </w:r>
-            <w:r>
-              <w:rPr>
+                <w:rFonts w:ascii="Times New Roman" w:hAnsi="Times New Roman" w:cs="Times New Roman"/>
+                <w:noProof/>
+                <w:webHidden/>
+              </w:rPr>
+            </w:r>
+            <w:r>
+              <w:rPr>
+                <w:rFonts w:ascii="Times New Roman" w:hAnsi="Times New Roman" w:cs="Times New Roman"/>
                 <w:noProof/>
                 <w:webHidden/>
               </w:rPr>
@@ -554,6 +608,7 @@
             </w:r>
             <w:r>
               <w:rPr>
+                <w:rFonts w:ascii="Times New Roman" w:hAnsi="Times New Roman" w:cs="Times New Roman"/>
                 <w:noProof/>
                 <w:webHidden/>
               </w:rPr>
@@ -561,6 +616,7 @@
             </w:r>
             <w:r>
               <w:rPr>
+                <w:rFonts w:ascii="Times New Roman" w:hAnsi="Times New Roman" w:cs="Times New Roman"/>
                 <w:noProof/>
                 <w:webHidden/>
               </w:rPr>
@@ -575,6 +631,7 @@
               <w:tab w:val="right" w:leader="dot" w:pos="8776"/>
             </w:tabs>
             <w:rPr>
+              <w:rFonts w:ascii="Times New Roman" w:hAnsi="Times New Roman" w:cs="Times New Roman"/>
               <w:noProof/>
             </w:rPr>
           </w:pPr>
@@ -582,12 +639,14 @@
             <w:r>
               <w:rPr>
                 <w:rStyle w:val="Hiperhivatkozs"/>
+                <w:rFonts w:ascii="Times New Roman" w:hAnsi="Times New Roman" w:cs="Times New Roman"/>
                 <w:noProof/>
               </w:rPr>
               <w:t>1.2.2 Bejelentkezés, profiladatok kezelése, módosítása</w:t>
             </w:r>
             <w:r>
               <w:rPr>
+                <w:rFonts w:ascii="Times New Roman" w:hAnsi="Times New Roman" w:cs="Times New Roman"/>
                 <w:noProof/>
                 <w:webHidden/>
               </w:rPr>
@@ -595,6 +654,7 @@
             </w:r>
             <w:r>
               <w:rPr>
+                <w:rFonts w:ascii="Times New Roman" w:hAnsi="Times New Roman" w:cs="Times New Roman"/>
                 <w:noProof/>
                 <w:webHidden/>
               </w:rPr>
@@ -602,6 +662,7 @@
             </w:r>
             <w:r>
               <w:rPr>
+                <w:rFonts w:ascii="Times New Roman" w:hAnsi="Times New Roman" w:cs="Times New Roman"/>
                 <w:noProof/>
                 <w:webHidden/>
               </w:rPr>
@@ -609,12 +670,14 @@
             </w:r>
             <w:r>
               <w:rPr>
-                <w:noProof/>
-                <w:webHidden/>
-              </w:rPr>
-            </w:r>
-            <w:r>
-              <w:rPr>
+                <w:rFonts w:ascii="Times New Roman" w:hAnsi="Times New Roman" w:cs="Times New Roman"/>
+                <w:noProof/>
+                <w:webHidden/>
+              </w:rPr>
+            </w:r>
+            <w:r>
+              <w:rPr>
+                <w:rFonts w:ascii="Times New Roman" w:hAnsi="Times New Roman" w:cs="Times New Roman"/>
                 <w:noProof/>
                 <w:webHidden/>
               </w:rPr>
@@ -622,6 +685,7 @@
             </w:r>
             <w:r>
               <w:rPr>
+                <w:rFonts w:ascii="Times New Roman" w:hAnsi="Times New Roman" w:cs="Times New Roman"/>
                 <w:noProof/>
                 <w:webHidden/>
               </w:rPr>
@@ -629,6 +693,7 @@
             </w:r>
             <w:r>
               <w:rPr>
+                <w:rFonts w:ascii="Times New Roman" w:hAnsi="Times New Roman" w:cs="Times New Roman"/>
                 <w:noProof/>
                 <w:webHidden/>
               </w:rPr>
@@ -643,6 +708,7 @@
               <w:tab w:val="right" w:leader="dot" w:pos="8776"/>
             </w:tabs>
             <w:rPr>
+              <w:rFonts w:ascii="Times New Roman" w:hAnsi="Times New Roman" w:cs="Times New Roman"/>
               <w:noProof/>
             </w:rPr>
           </w:pPr>
@@ -650,12 +716,14 @@
             <w:r>
               <w:rPr>
                 <w:rStyle w:val="Hiperhivatkozs"/>
+                <w:rFonts w:ascii="Times New Roman" w:hAnsi="Times New Roman" w:cs="Times New Roman"/>
                 <w:noProof/>
               </w:rPr>
               <w:t>1.2.3 Táblázatok</w:t>
             </w:r>
             <w:r>
               <w:rPr>
+                <w:rFonts w:ascii="Times New Roman" w:hAnsi="Times New Roman" w:cs="Times New Roman"/>
                 <w:noProof/>
                 <w:webHidden/>
               </w:rPr>
@@ -663,6 +731,7 @@
             </w:r>
             <w:r>
               <w:rPr>
+                <w:rFonts w:ascii="Times New Roman" w:hAnsi="Times New Roman" w:cs="Times New Roman"/>
                 <w:noProof/>
                 <w:webHidden/>
               </w:rPr>
@@ -670,6 +739,7 @@
             </w:r>
             <w:r>
               <w:rPr>
+                <w:rFonts w:ascii="Times New Roman" w:hAnsi="Times New Roman" w:cs="Times New Roman"/>
                 <w:noProof/>
                 <w:webHidden/>
               </w:rPr>
@@ -677,12 +747,14 @@
             </w:r>
             <w:r>
               <w:rPr>
-                <w:noProof/>
-                <w:webHidden/>
-              </w:rPr>
-            </w:r>
-            <w:r>
-              <w:rPr>
+                <w:rFonts w:ascii="Times New Roman" w:hAnsi="Times New Roman" w:cs="Times New Roman"/>
+                <w:noProof/>
+                <w:webHidden/>
+              </w:rPr>
+            </w:r>
+            <w:r>
+              <w:rPr>
+                <w:rFonts w:ascii="Times New Roman" w:hAnsi="Times New Roman" w:cs="Times New Roman"/>
                 <w:noProof/>
                 <w:webHidden/>
               </w:rPr>
@@ -690,6 +762,7 @@
             </w:r>
             <w:r>
               <w:rPr>
+                <w:rFonts w:ascii="Times New Roman" w:hAnsi="Times New Roman" w:cs="Times New Roman"/>
                 <w:noProof/>
                 <w:webHidden/>
               </w:rPr>
@@ -697,6 +770,7 @@
             </w:r>
             <w:r>
               <w:rPr>
+                <w:rFonts w:ascii="Times New Roman" w:hAnsi="Times New Roman" w:cs="Times New Roman"/>
                 <w:noProof/>
                 <w:webHidden/>
               </w:rPr>
@@ -711,6 +785,7 @@
               <w:tab w:val="right" w:leader="dot" w:pos="8776"/>
             </w:tabs>
             <w:rPr>
+              <w:rFonts w:ascii="Times New Roman" w:hAnsi="Times New Roman" w:cs="Times New Roman"/>
               <w:noProof/>
             </w:rPr>
           </w:pPr>
@@ -718,12 +793,14 @@
             <w:r>
               <w:rPr>
                 <w:rStyle w:val="Hiperhivatkozs"/>
+                <w:rFonts w:ascii="Times New Roman" w:hAnsi="Times New Roman" w:cs="Times New Roman"/>
                 <w:noProof/>
               </w:rPr>
               <w:t>1.2.4 Chat szoba</w:t>
             </w:r>
             <w:r>
               <w:rPr>
+                <w:rFonts w:ascii="Times New Roman" w:hAnsi="Times New Roman" w:cs="Times New Roman"/>
                 <w:noProof/>
                 <w:webHidden/>
               </w:rPr>
@@ -731,6 +808,7 @@
             </w:r>
             <w:r>
               <w:rPr>
+                <w:rFonts w:ascii="Times New Roman" w:hAnsi="Times New Roman" w:cs="Times New Roman"/>
                 <w:noProof/>
                 <w:webHidden/>
               </w:rPr>
@@ -738,6 +816,7 @@
             </w:r>
             <w:r>
               <w:rPr>
+                <w:rFonts w:ascii="Times New Roman" w:hAnsi="Times New Roman" w:cs="Times New Roman"/>
                 <w:noProof/>
                 <w:webHidden/>
               </w:rPr>
@@ -745,12 +824,14 @@
             </w:r>
             <w:r>
               <w:rPr>
-                <w:noProof/>
-                <w:webHidden/>
-              </w:rPr>
-            </w:r>
-            <w:r>
-              <w:rPr>
+                <w:rFonts w:ascii="Times New Roman" w:hAnsi="Times New Roman" w:cs="Times New Roman"/>
+                <w:noProof/>
+                <w:webHidden/>
+              </w:rPr>
+            </w:r>
+            <w:r>
+              <w:rPr>
+                <w:rFonts w:ascii="Times New Roman" w:hAnsi="Times New Roman" w:cs="Times New Roman"/>
                 <w:noProof/>
                 <w:webHidden/>
               </w:rPr>
@@ -758,6 +839,7 @@
             </w:r>
             <w:r>
               <w:rPr>
+                <w:rFonts w:ascii="Times New Roman" w:hAnsi="Times New Roman" w:cs="Times New Roman"/>
                 <w:noProof/>
                 <w:webHidden/>
               </w:rPr>
@@ -765,6 +847,7 @@
             </w:r>
             <w:r>
               <w:rPr>
+                <w:rFonts w:ascii="Times New Roman" w:hAnsi="Times New Roman" w:cs="Times New Roman"/>
                 <w:noProof/>
                 <w:webHidden/>
               </w:rPr>
@@ -779,6 +862,7 @@
               <w:tab w:val="right" w:leader="dot" w:pos="8776"/>
             </w:tabs>
             <w:rPr>
+              <w:rFonts w:ascii="Times New Roman" w:hAnsi="Times New Roman" w:cs="Times New Roman"/>
               <w:noProof/>
             </w:rPr>
           </w:pPr>
@@ -786,12 +870,14 @@
             <w:r>
               <w:rPr>
                 <w:rStyle w:val="Hiperhivatkozs"/>
+                <w:rFonts w:ascii="Times New Roman" w:hAnsi="Times New Roman" w:cs="Times New Roman"/>
                 <w:noProof/>
               </w:rPr>
               <w:t>1.2.5 Képfeltöltés</w:t>
             </w:r>
             <w:r>
               <w:rPr>
+                <w:rFonts w:ascii="Times New Roman" w:hAnsi="Times New Roman" w:cs="Times New Roman"/>
                 <w:noProof/>
                 <w:webHidden/>
               </w:rPr>
@@ -799,6 +885,7 @@
             </w:r>
             <w:r>
               <w:rPr>
+                <w:rFonts w:ascii="Times New Roman" w:hAnsi="Times New Roman" w:cs="Times New Roman"/>
                 <w:noProof/>
                 <w:webHidden/>
               </w:rPr>
@@ -806,6 +893,7 @@
             </w:r>
             <w:r>
               <w:rPr>
+                <w:rFonts w:ascii="Times New Roman" w:hAnsi="Times New Roman" w:cs="Times New Roman"/>
                 <w:noProof/>
                 <w:webHidden/>
               </w:rPr>
@@ -813,12 +901,14 @@
             </w:r>
             <w:r>
               <w:rPr>
-                <w:noProof/>
-                <w:webHidden/>
-              </w:rPr>
-            </w:r>
-            <w:r>
-              <w:rPr>
+                <w:rFonts w:ascii="Times New Roman" w:hAnsi="Times New Roman" w:cs="Times New Roman"/>
+                <w:noProof/>
+                <w:webHidden/>
+              </w:rPr>
+            </w:r>
+            <w:r>
+              <w:rPr>
+                <w:rFonts w:ascii="Times New Roman" w:hAnsi="Times New Roman" w:cs="Times New Roman"/>
                 <w:noProof/>
                 <w:webHidden/>
               </w:rPr>
@@ -826,6 +916,7 @@
             </w:r>
             <w:r>
               <w:rPr>
+                <w:rFonts w:ascii="Times New Roman" w:hAnsi="Times New Roman" w:cs="Times New Roman"/>
                 <w:noProof/>
                 <w:webHidden/>
               </w:rPr>
@@ -833,6 +924,7 @@
             </w:r>
             <w:r>
               <w:rPr>
+                <w:rFonts w:ascii="Times New Roman" w:hAnsi="Times New Roman" w:cs="Times New Roman"/>
                 <w:noProof/>
                 <w:webHidden/>
               </w:rPr>
@@ -847,6 +939,7 @@
               <w:tab w:val="right" w:leader="dot" w:pos="8776"/>
             </w:tabs>
             <w:rPr>
+              <w:rFonts w:ascii="Times New Roman" w:hAnsi="Times New Roman" w:cs="Times New Roman"/>
               <w:noProof/>
             </w:rPr>
           </w:pPr>
@@ -854,12 +947,14 @@
             <w:r>
               <w:rPr>
                 <w:rStyle w:val="Hiperhivatkozs"/>
+                <w:rFonts w:ascii="Times New Roman" w:hAnsi="Times New Roman" w:cs="Times New Roman"/>
                 <w:noProof/>
               </w:rPr>
               <w:t>1.2.6 Galéria</w:t>
             </w:r>
             <w:r>
               <w:rPr>
+                <w:rFonts w:ascii="Times New Roman" w:hAnsi="Times New Roman" w:cs="Times New Roman"/>
                 <w:noProof/>
                 <w:webHidden/>
               </w:rPr>
@@ -867,6 +962,7 @@
             </w:r>
             <w:r>
               <w:rPr>
+                <w:rFonts w:ascii="Times New Roman" w:hAnsi="Times New Roman" w:cs="Times New Roman"/>
                 <w:noProof/>
                 <w:webHidden/>
               </w:rPr>
@@ -874,6 +970,7 @@
             </w:r>
             <w:r>
               <w:rPr>
+                <w:rFonts w:ascii="Times New Roman" w:hAnsi="Times New Roman" w:cs="Times New Roman"/>
                 <w:noProof/>
                 <w:webHidden/>
               </w:rPr>
@@ -881,12 +978,14 @@
             </w:r>
             <w:r>
               <w:rPr>
-                <w:noProof/>
-                <w:webHidden/>
-              </w:rPr>
-            </w:r>
-            <w:r>
-              <w:rPr>
+                <w:rFonts w:ascii="Times New Roman" w:hAnsi="Times New Roman" w:cs="Times New Roman"/>
+                <w:noProof/>
+                <w:webHidden/>
+              </w:rPr>
+            </w:r>
+            <w:r>
+              <w:rPr>
+                <w:rFonts w:ascii="Times New Roman" w:hAnsi="Times New Roman" w:cs="Times New Roman"/>
                 <w:noProof/>
                 <w:webHidden/>
               </w:rPr>
@@ -894,6 +993,7 @@
             </w:r>
             <w:r>
               <w:rPr>
+                <w:rFonts w:ascii="Times New Roman" w:hAnsi="Times New Roman" w:cs="Times New Roman"/>
                 <w:noProof/>
                 <w:webHidden/>
               </w:rPr>
@@ -901,6 +1001,7 @@
             </w:r>
             <w:r>
               <w:rPr>
+                <w:rFonts w:ascii="Times New Roman" w:hAnsi="Times New Roman" w:cs="Times New Roman"/>
                 <w:noProof/>
                 <w:webHidden/>
               </w:rPr>
@@ -915,7 +1016,7 @@
               <w:tab w:val="right" w:leader="dot" w:pos="8776"/>
             </w:tabs>
             <w:rPr>
-              <w:rFonts w:eastAsiaTheme="minorEastAsia"/>
+              <w:rFonts w:ascii="Times New Roman" w:eastAsiaTheme="minorEastAsia" w:hAnsi="Times New Roman" w:cs="Times New Roman"/>
               <w:noProof/>
               <w:lang w:val="hu-HU" w:eastAsia="hu-HU"/>
             </w:rPr>
@@ -924,12 +1025,14 @@
             <w:r>
               <w:rPr>
                 <w:rStyle w:val="Hiperhivatkozs"/>
+                <w:rFonts w:ascii="Times New Roman" w:hAnsi="Times New Roman" w:cs="Times New Roman"/>
                 <w:noProof/>
               </w:rPr>
               <w:t>1.3 Asztali alkalmazás</w:t>
             </w:r>
             <w:r>
               <w:rPr>
+                <w:rFonts w:ascii="Times New Roman" w:hAnsi="Times New Roman" w:cs="Times New Roman"/>
                 <w:noProof/>
                 <w:webHidden/>
               </w:rPr>
@@ -937,6 +1040,7 @@
             </w:r>
             <w:r>
               <w:rPr>
+                <w:rFonts w:ascii="Times New Roman" w:hAnsi="Times New Roman" w:cs="Times New Roman"/>
                 <w:noProof/>
                 <w:webHidden/>
               </w:rPr>
@@ -944,6 +1048,7 @@
             </w:r>
             <w:r>
               <w:rPr>
+                <w:rFonts w:ascii="Times New Roman" w:hAnsi="Times New Roman" w:cs="Times New Roman"/>
                 <w:noProof/>
                 <w:webHidden/>
               </w:rPr>
@@ -951,12 +1056,14 @@
             </w:r>
             <w:r>
               <w:rPr>
-                <w:noProof/>
-                <w:webHidden/>
-              </w:rPr>
-            </w:r>
-            <w:r>
-              <w:rPr>
+                <w:rFonts w:ascii="Times New Roman" w:hAnsi="Times New Roman" w:cs="Times New Roman"/>
+                <w:noProof/>
+                <w:webHidden/>
+              </w:rPr>
+            </w:r>
+            <w:r>
+              <w:rPr>
+                <w:rFonts w:ascii="Times New Roman" w:hAnsi="Times New Roman" w:cs="Times New Roman"/>
                 <w:noProof/>
                 <w:webHidden/>
               </w:rPr>
@@ -964,6 +1071,7 @@
             </w:r>
             <w:r>
               <w:rPr>
+                <w:rFonts w:ascii="Times New Roman" w:hAnsi="Times New Roman" w:cs="Times New Roman"/>
                 <w:noProof/>
                 <w:webHidden/>
               </w:rPr>
@@ -971,6 +1079,7 @@
             </w:r>
             <w:r>
               <w:rPr>
+                <w:rFonts w:ascii="Times New Roman" w:hAnsi="Times New Roman" w:cs="Times New Roman"/>
                 <w:noProof/>
                 <w:webHidden/>
               </w:rPr>
@@ -985,6 +1094,7 @@
               <w:tab w:val="right" w:leader="dot" w:pos="8776"/>
             </w:tabs>
             <w:rPr>
+              <w:rFonts w:ascii="Times New Roman" w:hAnsi="Times New Roman" w:cs="Times New Roman"/>
               <w:noProof/>
             </w:rPr>
           </w:pPr>
@@ -992,12 +1102,14 @@
             <w:r>
               <w:rPr>
                 <w:rStyle w:val="Hiperhivatkozs"/>
+                <w:rFonts w:ascii="Times New Roman" w:hAnsi="Times New Roman" w:cs="Times New Roman"/>
                 <w:noProof/>
               </w:rPr>
               <w:t>1.3.1 Tervezés, biztonság</w:t>
             </w:r>
             <w:r>
               <w:rPr>
+                <w:rFonts w:ascii="Times New Roman" w:hAnsi="Times New Roman" w:cs="Times New Roman"/>
                 <w:noProof/>
                 <w:webHidden/>
               </w:rPr>
@@ -1005,6 +1117,7 @@
             </w:r>
             <w:r>
               <w:rPr>
+                <w:rFonts w:ascii="Times New Roman" w:hAnsi="Times New Roman" w:cs="Times New Roman"/>
                 <w:noProof/>
                 <w:webHidden/>
               </w:rPr>
@@ -1012,6 +1125,7 @@
             </w:r>
             <w:r>
               <w:rPr>
+                <w:rFonts w:ascii="Times New Roman" w:hAnsi="Times New Roman" w:cs="Times New Roman"/>
                 <w:noProof/>
                 <w:webHidden/>
               </w:rPr>
@@ -1019,12 +1133,14 @@
             </w:r>
             <w:r>
               <w:rPr>
-                <w:noProof/>
-                <w:webHidden/>
-              </w:rPr>
-            </w:r>
-            <w:r>
-              <w:rPr>
+                <w:rFonts w:ascii="Times New Roman" w:hAnsi="Times New Roman" w:cs="Times New Roman"/>
+                <w:noProof/>
+                <w:webHidden/>
+              </w:rPr>
+            </w:r>
+            <w:r>
+              <w:rPr>
+                <w:rFonts w:ascii="Times New Roman" w:hAnsi="Times New Roman" w:cs="Times New Roman"/>
                 <w:noProof/>
                 <w:webHidden/>
               </w:rPr>
@@ -1032,6 +1148,7 @@
             </w:r>
             <w:r>
               <w:rPr>
+                <w:rFonts w:ascii="Times New Roman" w:hAnsi="Times New Roman" w:cs="Times New Roman"/>
                 <w:noProof/>
                 <w:webHidden/>
               </w:rPr>
@@ -1039,6 +1156,7 @@
             </w:r>
             <w:r>
               <w:rPr>
+                <w:rFonts w:ascii="Times New Roman" w:hAnsi="Times New Roman" w:cs="Times New Roman"/>
                 <w:noProof/>
                 <w:webHidden/>
               </w:rPr>
@@ -1053,6 +1171,7 @@
               <w:tab w:val="right" w:leader="dot" w:pos="8776"/>
             </w:tabs>
             <w:rPr>
+              <w:rFonts w:ascii="Times New Roman" w:hAnsi="Times New Roman" w:cs="Times New Roman"/>
               <w:noProof/>
             </w:rPr>
           </w:pPr>
@@ -1060,12 +1179,14 @@
             <w:r>
               <w:rPr>
                 <w:rStyle w:val="Hiperhivatkozs"/>
+                <w:rFonts w:ascii="Times New Roman" w:hAnsi="Times New Roman" w:cs="Times New Roman"/>
                 <w:noProof/>
               </w:rPr>
               <w:t>1.3.2 Bejelentkezés</w:t>
             </w:r>
             <w:r>
               <w:rPr>
+                <w:rFonts w:ascii="Times New Roman" w:hAnsi="Times New Roman" w:cs="Times New Roman"/>
                 <w:noProof/>
                 <w:webHidden/>
               </w:rPr>
@@ -1073,6 +1194,7 @@
             </w:r>
             <w:r>
               <w:rPr>
+                <w:rFonts w:ascii="Times New Roman" w:hAnsi="Times New Roman" w:cs="Times New Roman"/>
                 <w:noProof/>
                 <w:webHidden/>
               </w:rPr>
@@ -1080,6 +1202,7 @@
             </w:r>
             <w:r>
               <w:rPr>
+                <w:rFonts w:ascii="Times New Roman" w:hAnsi="Times New Roman" w:cs="Times New Roman"/>
                 <w:noProof/>
                 <w:webHidden/>
               </w:rPr>
@@ -1087,12 +1210,14 @@
             </w:r>
             <w:r>
               <w:rPr>
-                <w:noProof/>
-                <w:webHidden/>
-              </w:rPr>
-            </w:r>
-            <w:r>
-              <w:rPr>
+                <w:rFonts w:ascii="Times New Roman" w:hAnsi="Times New Roman" w:cs="Times New Roman"/>
+                <w:noProof/>
+                <w:webHidden/>
+              </w:rPr>
+            </w:r>
+            <w:r>
+              <w:rPr>
+                <w:rFonts w:ascii="Times New Roman" w:hAnsi="Times New Roman" w:cs="Times New Roman"/>
                 <w:noProof/>
                 <w:webHidden/>
               </w:rPr>
@@ -1100,6 +1225,7 @@
             </w:r>
             <w:r>
               <w:rPr>
+                <w:rFonts w:ascii="Times New Roman" w:hAnsi="Times New Roman" w:cs="Times New Roman"/>
                 <w:noProof/>
                 <w:webHidden/>
               </w:rPr>
@@ -1107,6 +1233,7 @@
             </w:r>
             <w:r>
               <w:rPr>
+                <w:rFonts w:ascii="Times New Roman" w:hAnsi="Times New Roman" w:cs="Times New Roman"/>
                 <w:noProof/>
                 <w:webHidden/>
               </w:rPr>
@@ -1121,6 +1248,7 @@
               <w:tab w:val="right" w:leader="dot" w:pos="8776"/>
             </w:tabs>
             <w:rPr>
+              <w:rFonts w:ascii="Times New Roman" w:hAnsi="Times New Roman" w:cs="Times New Roman"/>
               <w:noProof/>
             </w:rPr>
           </w:pPr>
@@ -1128,12 +1256,14 @@
             <w:r>
               <w:rPr>
                 <w:rStyle w:val="Hiperhivatkozs"/>
+                <w:rFonts w:ascii="Times New Roman" w:hAnsi="Times New Roman" w:cs="Times New Roman"/>
                 <w:noProof/>
               </w:rPr>
               <w:t>1.3.2 Funkciók tervezése</w:t>
             </w:r>
             <w:r>
               <w:rPr>
+                <w:rFonts w:ascii="Times New Roman" w:hAnsi="Times New Roman" w:cs="Times New Roman"/>
                 <w:noProof/>
                 <w:webHidden/>
               </w:rPr>
@@ -1141,6 +1271,7 @@
             </w:r>
             <w:r>
               <w:rPr>
+                <w:rFonts w:ascii="Times New Roman" w:hAnsi="Times New Roman" w:cs="Times New Roman"/>
                 <w:noProof/>
                 <w:webHidden/>
               </w:rPr>
@@ -1148,6 +1279,7 @@
             </w:r>
             <w:r>
               <w:rPr>
+                <w:rFonts w:ascii="Times New Roman" w:hAnsi="Times New Roman" w:cs="Times New Roman"/>
                 <w:noProof/>
                 <w:webHidden/>
               </w:rPr>
@@ -1155,12 +1287,14 @@
             </w:r>
             <w:r>
               <w:rPr>
-                <w:noProof/>
-                <w:webHidden/>
-              </w:rPr>
-            </w:r>
-            <w:r>
-              <w:rPr>
+                <w:rFonts w:ascii="Times New Roman" w:hAnsi="Times New Roman" w:cs="Times New Roman"/>
+                <w:noProof/>
+                <w:webHidden/>
+              </w:rPr>
+            </w:r>
+            <w:r>
+              <w:rPr>
+                <w:rFonts w:ascii="Times New Roman" w:hAnsi="Times New Roman" w:cs="Times New Roman"/>
                 <w:noProof/>
                 <w:webHidden/>
               </w:rPr>
@@ -1168,6 +1302,7 @@
             </w:r>
             <w:r>
               <w:rPr>
+                <w:rFonts w:ascii="Times New Roman" w:hAnsi="Times New Roman" w:cs="Times New Roman"/>
                 <w:noProof/>
                 <w:webHidden/>
               </w:rPr>
@@ -1175,6 +1310,7 @@
             </w:r>
             <w:r>
               <w:rPr>
+                <w:rFonts w:ascii="Times New Roman" w:hAnsi="Times New Roman" w:cs="Times New Roman"/>
                 <w:noProof/>
                 <w:webHidden/>
               </w:rPr>
@@ -1189,6 +1325,7 @@
               <w:tab w:val="right" w:leader="dot" w:pos="8776"/>
             </w:tabs>
             <w:rPr>
+              <w:rFonts w:ascii="Times New Roman" w:hAnsi="Times New Roman" w:cs="Times New Roman"/>
               <w:noProof/>
             </w:rPr>
           </w:pPr>
@@ -1196,12 +1333,14 @@
             <w:r>
               <w:rPr>
                 <w:rStyle w:val="Hiperhivatkozs"/>
+                <w:rFonts w:ascii="Times New Roman" w:hAnsi="Times New Roman" w:cs="Times New Roman"/>
                 <w:noProof/>
               </w:rPr>
               <w:t>1.3.3 Gépek kezelése</w:t>
             </w:r>
             <w:r>
               <w:rPr>
+                <w:rFonts w:ascii="Times New Roman" w:hAnsi="Times New Roman" w:cs="Times New Roman"/>
                 <w:noProof/>
                 <w:webHidden/>
               </w:rPr>
@@ -1209,6 +1348,7 @@
             </w:r>
             <w:r>
               <w:rPr>
+                <w:rFonts w:ascii="Times New Roman" w:hAnsi="Times New Roman" w:cs="Times New Roman"/>
                 <w:noProof/>
                 <w:webHidden/>
               </w:rPr>
@@ -1216,6 +1356,7 @@
             </w:r>
             <w:r>
               <w:rPr>
+                <w:rFonts w:ascii="Times New Roman" w:hAnsi="Times New Roman" w:cs="Times New Roman"/>
                 <w:noProof/>
                 <w:webHidden/>
               </w:rPr>
@@ -1223,12 +1364,14 @@
             </w:r>
             <w:r>
               <w:rPr>
-                <w:noProof/>
-                <w:webHidden/>
-              </w:rPr>
-            </w:r>
-            <w:r>
-              <w:rPr>
+                <w:rFonts w:ascii="Times New Roman" w:hAnsi="Times New Roman" w:cs="Times New Roman"/>
+                <w:noProof/>
+                <w:webHidden/>
+              </w:rPr>
+            </w:r>
+            <w:r>
+              <w:rPr>
+                <w:rFonts w:ascii="Times New Roman" w:hAnsi="Times New Roman" w:cs="Times New Roman"/>
                 <w:noProof/>
                 <w:webHidden/>
               </w:rPr>
@@ -1236,6 +1379,7 @@
             </w:r>
             <w:r>
               <w:rPr>
+                <w:rFonts w:ascii="Times New Roman" w:hAnsi="Times New Roman" w:cs="Times New Roman"/>
                 <w:noProof/>
                 <w:webHidden/>
               </w:rPr>
@@ -1243,6 +1387,7 @@
             </w:r>
             <w:r>
               <w:rPr>
+                <w:rFonts w:ascii="Times New Roman" w:hAnsi="Times New Roman" w:cs="Times New Roman"/>
                 <w:noProof/>
                 <w:webHidden/>
               </w:rPr>
@@ -1257,6 +1402,7 @@
               <w:tab w:val="right" w:leader="dot" w:pos="8776"/>
             </w:tabs>
             <w:rPr>
+              <w:rFonts w:ascii="Times New Roman" w:hAnsi="Times New Roman" w:cs="Times New Roman"/>
               <w:noProof/>
             </w:rPr>
           </w:pPr>
@@ -1264,12 +1410,14 @@
             <w:r>
               <w:rPr>
                 <w:rStyle w:val="Hiperhivatkozs"/>
+                <w:rFonts w:ascii="Times New Roman" w:hAnsi="Times New Roman" w:cs="Times New Roman"/>
                 <w:noProof/>
               </w:rPr>
               <w:t>1.3.4 Objektívek kezelése</w:t>
             </w:r>
             <w:r>
               <w:rPr>
+                <w:rFonts w:ascii="Times New Roman" w:hAnsi="Times New Roman" w:cs="Times New Roman"/>
                 <w:noProof/>
                 <w:webHidden/>
               </w:rPr>
@@ -1277,6 +1425,7 @@
             </w:r>
             <w:r>
               <w:rPr>
+                <w:rFonts w:ascii="Times New Roman" w:hAnsi="Times New Roman" w:cs="Times New Roman"/>
                 <w:noProof/>
                 <w:webHidden/>
               </w:rPr>
@@ -1284,6 +1433,7 @@
             </w:r>
             <w:r>
               <w:rPr>
+                <w:rFonts w:ascii="Times New Roman" w:hAnsi="Times New Roman" w:cs="Times New Roman"/>
                 <w:noProof/>
                 <w:webHidden/>
               </w:rPr>
@@ -1291,12 +1441,14 @@
             </w:r>
             <w:r>
               <w:rPr>
-                <w:noProof/>
-                <w:webHidden/>
-              </w:rPr>
-            </w:r>
-            <w:r>
-              <w:rPr>
+                <w:rFonts w:ascii="Times New Roman" w:hAnsi="Times New Roman" w:cs="Times New Roman"/>
+                <w:noProof/>
+                <w:webHidden/>
+              </w:rPr>
+            </w:r>
+            <w:r>
+              <w:rPr>
+                <w:rFonts w:ascii="Times New Roman" w:hAnsi="Times New Roman" w:cs="Times New Roman"/>
                 <w:noProof/>
                 <w:webHidden/>
               </w:rPr>
@@ -1304,6 +1456,7 @@
             </w:r>
             <w:r>
               <w:rPr>
+                <w:rFonts w:ascii="Times New Roman" w:hAnsi="Times New Roman" w:cs="Times New Roman"/>
                 <w:noProof/>
                 <w:webHidden/>
               </w:rPr>
@@ -1311,6 +1464,7 @@
             </w:r>
             <w:r>
               <w:rPr>
+                <w:rFonts w:ascii="Times New Roman" w:hAnsi="Times New Roman" w:cs="Times New Roman"/>
                 <w:noProof/>
                 <w:webHidden/>
               </w:rPr>
@@ -1325,6 +1479,7 @@
               <w:tab w:val="right" w:leader="dot" w:pos="8776"/>
             </w:tabs>
             <w:rPr>
+              <w:rFonts w:ascii="Times New Roman" w:hAnsi="Times New Roman" w:cs="Times New Roman"/>
               <w:noProof/>
             </w:rPr>
           </w:pPr>
@@ -1332,12 +1487,14 @@
             <w:r>
               <w:rPr>
                 <w:rStyle w:val="Hiperhivatkozs"/>
+                <w:rFonts w:ascii="Times New Roman" w:hAnsi="Times New Roman" w:cs="Times New Roman"/>
                 <w:noProof/>
               </w:rPr>
               <w:t>1.3.5 Felhasználók kezelése</w:t>
             </w:r>
             <w:r>
               <w:rPr>
+                <w:rFonts w:ascii="Times New Roman" w:hAnsi="Times New Roman" w:cs="Times New Roman"/>
                 <w:noProof/>
                 <w:webHidden/>
               </w:rPr>
@@ -1345,6 +1502,7 @@
             </w:r>
             <w:r>
               <w:rPr>
+                <w:rFonts w:ascii="Times New Roman" w:hAnsi="Times New Roman" w:cs="Times New Roman"/>
                 <w:noProof/>
                 <w:webHidden/>
               </w:rPr>
@@ -1352,6 +1510,7 @@
             </w:r>
             <w:r>
               <w:rPr>
+                <w:rFonts w:ascii="Times New Roman" w:hAnsi="Times New Roman" w:cs="Times New Roman"/>
                 <w:noProof/>
                 <w:webHidden/>
               </w:rPr>
@@ -1359,12 +1518,14 @@
             </w:r>
             <w:r>
               <w:rPr>
-                <w:noProof/>
-                <w:webHidden/>
-              </w:rPr>
-            </w:r>
-            <w:r>
-              <w:rPr>
+                <w:rFonts w:ascii="Times New Roman" w:hAnsi="Times New Roman" w:cs="Times New Roman"/>
+                <w:noProof/>
+                <w:webHidden/>
+              </w:rPr>
+            </w:r>
+            <w:r>
+              <w:rPr>
+                <w:rFonts w:ascii="Times New Roman" w:hAnsi="Times New Roman" w:cs="Times New Roman"/>
                 <w:noProof/>
                 <w:webHidden/>
               </w:rPr>
@@ -1372,6 +1533,7 @@
             </w:r>
             <w:r>
               <w:rPr>
+                <w:rFonts w:ascii="Times New Roman" w:hAnsi="Times New Roman" w:cs="Times New Roman"/>
                 <w:noProof/>
                 <w:webHidden/>
               </w:rPr>
@@ -1379,6 +1541,7 @@
             </w:r>
             <w:r>
               <w:rPr>
+                <w:rFonts w:ascii="Times New Roman" w:hAnsi="Times New Roman" w:cs="Times New Roman"/>
                 <w:noProof/>
                 <w:webHidden/>
               </w:rPr>
@@ -1393,6 +1556,7 @@
               <w:tab w:val="right" w:leader="dot" w:pos="8776"/>
             </w:tabs>
             <w:rPr>
+              <w:rFonts w:ascii="Times New Roman" w:hAnsi="Times New Roman" w:cs="Times New Roman"/>
               <w:noProof/>
             </w:rPr>
           </w:pPr>
@@ -1400,12 +1564,14 @@
             <w:r>
               <w:rPr>
                 <w:rStyle w:val="Hiperhivatkozs"/>
+                <w:rFonts w:ascii="Times New Roman" w:hAnsi="Times New Roman" w:cs="Times New Roman"/>
                 <w:noProof/>
               </w:rPr>
               <w:t>1.3.6 Statisztikák</w:t>
             </w:r>
             <w:r>
               <w:rPr>
+                <w:rFonts w:ascii="Times New Roman" w:hAnsi="Times New Roman" w:cs="Times New Roman"/>
                 <w:noProof/>
                 <w:webHidden/>
               </w:rPr>
@@ -1413,6 +1579,7 @@
             </w:r>
             <w:r>
               <w:rPr>
+                <w:rFonts w:ascii="Times New Roman" w:hAnsi="Times New Roman" w:cs="Times New Roman"/>
                 <w:noProof/>
                 <w:webHidden/>
               </w:rPr>
@@ -1420,6 +1587,7 @@
             </w:r>
             <w:r>
               <w:rPr>
+                <w:rFonts w:ascii="Times New Roman" w:hAnsi="Times New Roman" w:cs="Times New Roman"/>
                 <w:noProof/>
                 <w:webHidden/>
               </w:rPr>
@@ -1427,12 +1595,14 @@
             </w:r>
             <w:r>
               <w:rPr>
-                <w:noProof/>
-                <w:webHidden/>
-              </w:rPr>
-            </w:r>
-            <w:r>
-              <w:rPr>
+                <w:rFonts w:ascii="Times New Roman" w:hAnsi="Times New Roman" w:cs="Times New Roman"/>
+                <w:noProof/>
+                <w:webHidden/>
+              </w:rPr>
+            </w:r>
+            <w:r>
+              <w:rPr>
+                <w:rFonts w:ascii="Times New Roman" w:hAnsi="Times New Roman" w:cs="Times New Roman"/>
                 <w:noProof/>
                 <w:webHidden/>
               </w:rPr>
@@ -1440,6 +1610,7 @@
             </w:r>
             <w:r>
               <w:rPr>
+                <w:rFonts w:ascii="Times New Roman" w:hAnsi="Times New Roman" w:cs="Times New Roman"/>
                 <w:noProof/>
                 <w:webHidden/>
               </w:rPr>
@@ -1447,6 +1618,7 @@
             </w:r>
             <w:r>
               <w:rPr>
+                <w:rFonts w:ascii="Times New Roman" w:hAnsi="Times New Roman" w:cs="Times New Roman"/>
                 <w:noProof/>
                 <w:webHidden/>
               </w:rPr>
@@ -1461,6 +1633,7 @@
               <w:tab w:val="right" w:leader="dot" w:pos="8776"/>
             </w:tabs>
             <w:rPr>
+              <w:rFonts w:ascii="Times New Roman" w:hAnsi="Times New Roman" w:cs="Times New Roman"/>
               <w:noProof/>
             </w:rPr>
           </w:pPr>
@@ -1468,12 +1641,14 @@
             <w:r>
               <w:rPr>
                 <w:rStyle w:val="Hiperhivatkozs"/>
+                <w:rFonts w:ascii="Times New Roman" w:hAnsi="Times New Roman" w:cs="Times New Roman"/>
                 <w:noProof/>
               </w:rPr>
               <w:t>1.3.7 Tesztelés</w:t>
             </w:r>
             <w:r>
               <w:rPr>
+                <w:rFonts w:ascii="Times New Roman" w:hAnsi="Times New Roman" w:cs="Times New Roman"/>
                 <w:noProof/>
                 <w:webHidden/>
               </w:rPr>
@@ -1481,6 +1656,7 @@
             </w:r>
             <w:r>
               <w:rPr>
+                <w:rFonts w:ascii="Times New Roman" w:hAnsi="Times New Roman" w:cs="Times New Roman"/>
                 <w:noProof/>
                 <w:webHidden/>
               </w:rPr>
@@ -1488,6 +1664,7 @@
             </w:r>
             <w:r>
               <w:rPr>
+                <w:rFonts w:ascii="Times New Roman" w:hAnsi="Times New Roman" w:cs="Times New Roman"/>
                 <w:noProof/>
                 <w:webHidden/>
               </w:rPr>
@@ -1495,12 +1672,14 @@
             </w:r>
             <w:r>
               <w:rPr>
-                <w:noProof/>
-                <w:webHidden/>
-              </w:rPr>
-            </w:r>
-            <w:r>
-              <w:rPr>
+                <w:rFonts w:ascii="Times New Roman" w:hAnsi="Times New Roman" w:cs="Times New Roman"/>
+                <w:noProof/>
+                <w:webHidden/>
+              </w:rPr>
+            </w:r>
+            <w:r>
+              <w:rPr>
+                <w:rFonts w:ascii="Times New Roman" w:hAnsi="Times New Roman" w:cs="Times New Roman"/>
                 <w:noProof/>
                 <w:webHidden/>
               </w:rPr>
@@ -1508,6 +1687,7 @@
             </w:r>
             <w:r>
               <w:rPr>
+                <w:rFonts w:ascii="Times New Roman" w:hAnsi="Times New Roman" w:cs="Times New Roman"/>
                 <w:noProof/>
                 <w:webHidden/>
               </w:rPr>
@@ -1515,6 +1695,7 @@
             </w:r>
             <w:r>
               <w:rPr>
+                <w:rFonts w:ascii="Times New Roman" w:hAnsi="Times New Roman" w:cs="Times New Roman"/>
                 <w:noProof/>
                 <w:webHidden/>
               </w:rPr>
@@ -1529,7 +1710,7 @@
               <w:tab w:val="right" w:leader="dot" w:pos="8776"/>
             </w:tabs>
             <w:rPr>
-              <w:rFonts w:eastAsiaTheme="minorEastAsia"/>
+              <w:rFonts w:ascii="Times New Roman" w:eastAsiaTheme="minorEastAsia" w:hAnsi="Times New Roman" w:cs="Times New Roman"/>
               <w:noProof/>
               <w:lang w:val="hu-HU" w:eastAsia="hu-HU"/>
             </w:rPr>
@@ -1538,12 +1719,14 @@
             <w:r>
               <w:rPr>
                 <w:rStyle w:val="Hiperhivatkozs"/>
+                <w:rFonts w:ascii="Times New Roman" w:hAnsi="Times New Roman" w:cs="Times New Roman"/>
                 <w:noProof/>
               </w:rPr>
               <w:t>2. Felhasználói dokumentáció</w:t>
             </w:r>
             <w:r>
               <w:rPr>
+                <w:rFonts w:ascii="Times New Roman" w:hAnsi="Times New Roman" w:cs="Times New Roman"/>
                 <w:noProof/>
                 <w:webHidden/>
               </w:rPr>
@@ -1551,6 +1734,7 @@
             </w:r>
             <w:r>
               <w:rPr>
+                <w:rFonts w:ascii="Times New Roman" w:hAnsi="Times New Roman" w:cs="Times New Roman"/>
                 <w:noProof/>
                 <w:webHidden/>
               </w:rPr>
@@ -1558,6 +1742,7 @@
             </w:r>
             <w:r>
               <w:rPr>
+                <w:rFonts w:ascii="Times New Roman" w:hAnsi="Times New Roman" w:cs="Times New Roman"/>
                 <w:noProof/>
                 <w:webHidden/>
               </w:rPr>
@@ -1565,12 +1750,14 @@
             </w:r>
             <w:r>
               <w:rPr>
-                <w:noProof/>
-                <w:webHidden/>
-              </w:rPr>
-            </w:r>
-            <w:r>
-              <w:rPr>
+                <w:rFonts w:ascii="Times New Roman" w:hAnsi="Times New Roman" w:cs="Times New Roman"/>
+                <w:noProof/>
+                <w:webHidden/>
+              </w:rPr>
+            </w:r>
+            <w:r>
+              <w:rPr>
+                <w:rFonts w:ascii="Times New Roman" w:hAnsi="Times New Roman" w:cs="Times New Roman"/>
                 <w:noProof/>
                 <w:webHidden/>
               </w:rPr>
@@ -1578,6 +1765,7 @@
             </w:r>
             <w:r>
               <w:rPr>
+                <w:rFonts w:ascii="Times New Roman" w:hAnsi="Times New Roman" w:cs="Times New Roman"/>
                 <w:noProof/>
                 <w:webHidden/>
               </w:rPr>
@@ -1585,6 +1773,7 @@
             </w:r>
             <w:r>
               <w:rPr>
+                <w:rFonts w:ascii="Times New Roman" w:hAnsi="Times New Roman" w:cs="Times New Roman"/>
                 <w:noProof/>
                 <w:webHidden/>
               </w:rPr>
@@ -1599,7 +1788,7 @@
               <w:tab w:val="right" w:leader="dot" w:pos="8776"/>
             </w:tabs>
             <w:rPr>
-              <w:rFonts w:eastAsiaTheme="minorEastAsia"/>
+              <w:rFonts w:ascii="Times New Roman" w:eastAsiaTheme="minorEastAsia" w:hAnsi="Times New Roman" w:cs="Times New Roman"/>
               <w:noProof/>
               <w:lang w:val="hu-HU" w:eastAsia="hu-HU"/>
             </w:rPr>
@@ -1608,12 +1797,14 @@
             <w:r>
               <w:rPr>
                 <w:rStyle w:val="Hiperhivatkozs"/>
+                <w:rFonts w:ascii="Times New Roman" w:hAnsi="Times New Roman" w:cs="Times New Roman"/>
                 <w:noProof/>
               </w:rPr>
               <w:t>2.1 Telepítési útmutató</w:t>
             </w:r>
             <w:r>
               <w:rPr>
+                <w:rFonts w:ascii="Times New Roman" w:hAnsi="Times New Roman" w:cs="Times New Roman"/>
                 <w:noProof/>
                 <w:webHidden/>
               </w:rPr>
@@ -1621,6 +1812,7 @@
             </w:r>
             <w:r>
               <w:rPr>
+                <w:rFonts w:ascii="Times New Roman" w:hAnsi="Times New Roman" w:cs="Times New Roman"/>
                 <w:noProof/>
                 <w:webHidden/>
               </w:rPr>
@@ -1628,6 +1820,7 @@
             </w:r>
             <w:r>
               <w:rPr>
+                <w:rFonts w:ascii="Times New Roman" w:hAnsi="Times New Roman" w:cs="Times New Roman"/>
                 <w:noProof/>
                 <w:webHidden/>
               </w:rPr>
@@ -1635,12 +1828,14 @@
             </w:r>
             <w:r>
               <w:rPr>
-                <w:noProof/>
-                <w:webHidden/>
-              </w:rPr>
-            </w:r>
-            <w:r>
-              <w:rPr>
+                <w:rFonts w:ascii="Times New Roman" w:hAnsi="Times New Roman" w:cs="Times New Roman"/>
+                <w:noProof/>
+                <w:webHidden/>
+              </w:rPr>
+            </w:r>
+            <w:r>
+              <w:rPr>
+                <w:rFonts w:ascii="Times New Roman" w:hAnsi="Times New Roman" w:cs="Times New Roman"/>
                 <w:noProof/>
                 <w:webHidden/>
               </w:rPr>
@@ -1648,6 +1843,7 @@
             </w:r>
             <w:r>
               <w:rPr>
+                <w:rFonts w:ascii="Times New Roman" w:hAnsi="Times New Roman" w:cs="Times New Roman"/>
                 <w:noProof/>
                 <w:webHidden/>
               </w:rPr>
@@ -1655,6 +1851,7 @@
             </w:r>
             <w:r>
               <w:rPr>
+                <w:rFonts w:ascii="Times New Roman" w:hAnsi="Times New Roman" w:cs="Times New Roman"/>
                 <w:noProof/>
                 <w:webHidden/>
               </w:rPr>
@@ -1669,6 +1866,7 @@
               <w:tab w:val="right" w:leader="dot" w:pos="8776"/>
             </w:tabs>
             <w:rPr>
+              <w:rFonts w:ascii="Times New Roman" w:hAnsi="Times New Roman" w:cs="Times New Roman"/>
               <w:noProof/>
             </w:rPr>
           </w:pPr>
@@ -1676,12 +1874,14 @@
             <w:r>
               <w:rPr>
                 <w:rStyle w:val="Hiperhivatkozs"/>
+                <w:rFonts w:ascii="Times New Roman" w:hAnsi="Times New Roman" w:cs="Times New Roman"/>
                 <w:noProof/>
               </w:rPr>
               <w:t>2.1.1 Asztali alkalmazás telepítése</w:t>
             </w:r>
             <w:r>
               <w:rPr>
+                <w:rFonts w:ascii="Times New Roman" w:hAnsi="Times New Roman" w:cs="Times New Roman"/>
                 <w:noProof/>
                 <w:webHidden/>
               </w:rPr>
@@ -1689,6 +1889,7 @@
             </w:r>
             <w:r>
               <w:rPr>
+                <w:rFonts w:ascii="Times New Roman" w:hAnsi="Times New Roman" w:cs="Times New Roman"/>
                 <w:noProof/>
                 <w:webHidden/>
               </w:rPr>
@@ -1696,6 +1897,7 @@
             </w:r>
             <w:r>
               <w:rPr>
+                <w:rFonts w:ascii="Times New Roman" w:hAnsi="Times New Roman" w:cs="Times New Roman"/>
                 <w:noProof/>
                 <w:webHidden/>
               </w:rPr>
@@ -1703,12 +1905,14 @@
             </w:r>
             <w:r>
               <w:rPr>
-                <w:noProof/>
-                <w:webHidden/>
-              </w:rPr>
-            </w:r>
-            <w:r>
-              <w:rPr>
+                <w:rFonts w:ascii="Times New Roman" w:hAnsi="Times New Roman" w:cs="Times New Roman"/>
+                <w:noProof/>
+                <w:webHidden/>
+              </w:rPr>
+            </w:r>
+            <w:r>
+              <w:rPr>
+                <w:rFonts w:ascii="Times New Roman" w:hAnsi="Times New Roman" w:cs="Times New Roman"/>
                 <w:noProof/>
                 <w:webHidden/>
               </w:rPr>
@@ -1716,6 +1920,7 @@
             </w:r>
             <w:r>
               <w:rPr>
+                <w:rFonts w:ascii="Times New Roman" w:hAnsi="Times New Roman" w:cs="Times New Roman"/>
                 <w:noProof/>
                 <w:webHidden/>
               </w:rPr>
@@ -1723,6 +1928,7 @@
             </w:r>
             <w:r>
               <w:rPr>
+                <w:rFonts w:ascii="Times New Roman" w:hAnsi="Times New Roman" w:cs="Times New Roman"/>
                 <w:noProof/>
                 <w:webHidden/>
               </w:rPr>
@@ -1737,6 +1943,7 @@
               <w:tab w:val="right" w:leader="dot" w:pos="8776"/>
             </w:tabs>
             <w:rPr>
+              <w:rFonts w:ascii="Times New Roman" w:hAnsi="Times New Roman" w:cs="Times New Roman"/>
               <w:noProof/>
             </w:rPr>
           </w:pPr>
@@ -1744,12 +1951,14 @@
             <w:r>
               <w:rPr>
                 <w:rStyle w:val="Hiperhivatkozs"/>
+                <w:rFonts w:ascii="Times New Roman" w:hAnsi="Times New Roman" w:cs="Times New Roman"/>
                 <w:noProof/>
               </w:rPr>
               <w:t>2.1.2 Webes alkalmazás használata</w:t>
             </w:r>
             <w:r>
               <w:rPr>
+                <w:rFonts w:ascii="Times New Roman" w:hAnsi="Times New Roman" w:cs="Times New Roman"/>
                 <w:noProof/>
                 <w:webHidden/>
               </w:rPr>
@@ -1757,6 +1966,7 @@
             </w:r>
             <w:r>
               <w:rPr>
+                <w:rFonts w:ascii="Times New Roman" w:hAnsi="Times New Roman" w:cs="Times New Roman"/>
                 <w:noProof/>
                 <w:webHidden/>
               </w:rPr>
@@ -1764,6 +1974,7 @@
             </w:r>
             <w:r>
               <w:rPr>
+                <w:rFonts w:ascii="Times New Roman" w:hAnsi="Times New Roman" w:cs="Times New Roman"/>
                 <w:noProof/>
                 <w:webHidden/>
               </w:rPr>
@@ -1771,12 +1982,14 @@
             </w:r>
             <w:r>
               <w:rPr>
-                <w:noProof/>
-                <w:webHidden/>
-              </w:rPr>
-            </w:r>
-            <w:r>
-              <w:rPr>
+                <w:rFonts w:ascii="Times New Roman" w:hAnsi="Times New Roman" w:cs="Times New Roman"/>
+                <w:noProof/>
+                <w:webHidden/>
+              </w:rPr>
+            </w:r>
+            <w:r>
+              <w:rPr>
+                <w:rFonts w:ascii="Times New Roman" w:hAnsi="Times New Roman" w:cs="Times New Roman"/>
                 <w:noProof/>
                 <w:webHidden/>
               </w:rPr>
@@ -1784,6 +1997,7 @@
             </w:r>
             <w:r>
               <w:rPr>
+                <w:rFonts w:ascii="Times New Roman" w:hAnsi="Times New Roman" w:cs="Times New Roman"/>
                 <w:noProof/>
                 <w:webHidden/>
               </w:rPr>
@@ -1791,6 +2005,7 @@
             </w:r>
             <w:r>
               <w:rPr>
+                <w:rFonts w:ascii="Times New Roman" w:hAnsi="Times New Roman" w:cs="Times New Roman"/>
                 <w:noProof/>
                 <w:webHidden/>
               </w:rPr>
@@ -1805,6 +2020,7 @@
               <w:tab w:val="right" w:leader="dot" w:pos="8776"/>
             </w:tabs>
             <w:rPr>
+              <w:rFonts w:ascii="Times New Roman" w:hAnsi="Times New Roman" w:cs="Times New Roman"/>
               <w:noProof/>
             </w:rPr>
           </w:pPr>
@@ -1812,12 +2028,14 @@
             <w:r>
               <w:rPr>
                 <w:rStyle w:val="Hiperhivatkozs"/>
+                <w:rFonts w:ascii="Times New Roman" w:hAnsi="Times New Roman" w:cs="Times New Roman"/>
                 <w:noProof/>
               </w:rPr>
               <w:t>2.1.3 Adatbázis telepítése</w:t>
             </w:r>
             <w:r>
               <w:rPr>
+                <w:rFonts w:ascii="Times New Roman" w:hAnsi="Times New Roman" w:cs="Times New Roman"/>
                 <w:noProof/>
                 <w:webHidden/>
               </w:rPr>
@@ -1825,6 +2043,7 @@
             </w:r>
             <w:r>
               <w:rPr>
+                <w:rFonts w:ascii="Times New Roman" w:hAnsi="Times New Roman" w:cs="Times New Roman"/>
                 <w:noProof/>
                 <w:webHidden/>
               </w:rPr>
@@ -1832,6 +2051,7 @@
             </w:r>
             <w:r>
               <w:rPr>
+                <w:rFonts w:ascii="Times New Roman" w:hAnsi="Times New Roman" w:cs="Times New Roman"/>
                 <w:noProof/>
                 <w:webHidden/>
               </w:rPr>
@@ -1839,12 +2059,14 @@
             </w:r>
             <w:r>
               <w:rPr>
-                <w:noProof/>
-                <w:webHidden/>
-              </w:rPr>
-            </w:r>
-            <w:r>
-              <w:rPr>
+                <w:rFonts w:ascii="Times New Roman" w:hAnsi="Times New Roman" w:cs="Times New Roman"/>
+                <w:noProof/>
+                <w:webHidden/>
+              </w:rPr>
+            </w:r>
+            <w:r>
+              <w:rPr>
+                <w:rFonts w:ascii="Times New Roman" w:hAnsi="Times New Roman" w:cs="Times New Roman"/>
                 <w:noProof/>
                 <w:webHidden/>
               </w:rPr>
@@ -1852,6 +2074,7 @@
             </w:r>
             <w:r>
               <w:rPr>
+                <w:rFonts w:ascii="Times New Roman" w:hAnsi="Times New Roman" w:cs="Times New Roman"/>
                 <w:noProof/>
                 <w:webHidden/>
               </w:rPr>
@@ -1859,6 +2082,7 @@
             </w:r>
             <w:r>
               <w:rPr>
+                <w:rFonts w:ascii="Times New Roman" w:hAnsi="Times New Roman" w:cs="Times New Roman"/>
                 <w:noProof/>
                 <w:webHidden/>
               </w:rPr>
@@ -1873,7 +2097,7 @@
               <w:tab w:val="right" w:leader="dot" w:pos="8776"/>
             </w:tabs>
             <w:rPr>
-              <w:rFonts w:eastAsiaTheme="minorEastAsia"/>
+              <w:rFonts w:ascii="Times New Roman" w:eastAsiaTheme="minorEastAsia" w:hAnsi="Times New Roman" w:cs="Times New Roman"/>
               <w:noProof/>
               <w:lang w:val="hu-HU" w:eastAsia="hu-HU"/>
             </w:rPr>
@@ -1882,12 +2106,14 @@
             <w:r>
               <w:rPr>
                 <w:rStyle w:val="Hiperhivatkozs"/>
+                <w:rFonts w:ascii="Times New Roman" w:hAnsi="Times New Roman" w:cs="Times New Roman"/>
                 <w:noProof/>
               </w:rPr>
               <w:t>2.2 Asztali alkalmás példa funkció</w:t>
             </w:r>
             <w:r>
               <w:rPr>
+                <w:rFonts w:ascii="Times New Roman" w:hAnsi="Times New Roman" w:cs="Times New Roman"/>
                 <w:noProof/>
                 <w:webHidden/>
               </w:rPr>
@@ -1895,6 +2121,7 @@
             </w:r>
             <w:r>
               <w:rPr>
+                <w:rFonts w:ascii="Times New Roman" w:hAnsi="Times New Roman" w:cs="Times New Roman"/>
                 <w:noProof/>
                 <w:webHidden/>
               </w:rPr>
@@ -1902,6 +2129,7 @@
             </w:r>
             <w:r>
               <w:rPr>
+                <w:rFonts w:ascii="Times New Roman" w:hAnsi="Times New Roman" w:cs="Times New Roman"/>
                 <w:noProof/>
                 <w:webHidden/>
               </w:rPr>
@@ -1909,12 +2137,14 @@
             </w:r>
             <w:r>
               <w:rPr>
-                <w:noProof/>
-                <w:webHidden/>
-              </w:rPr>
-            </w:r>
-            <w:r>
-              <w:rPr>
+                <w:rFonts w:ascii="Times New Roman" w:hAnsi="Times New Roman" w:cs="Times New Roman"/>
+                <w:noProof/>
+                <w:webHidden/>
+              </w:rPr>
+            </w:r>
+            <w:r>
+              <w:rPr>
+                <w:rFonts w:ascii="Times New Roman" w:hAnsi="Times New Roman" w:cs="Times New Roman"/>
                 <w:noProof/>
                 <w:webHidden/>
               </w:rPr>
@@ -1922,6 +2152,7 @@
             </w:r>
             <w:r>
               <w:rPr>
+                <w:rFonts w:ascii="Times New Roman" w:hAnsi="Times New Roman" w:cs="Times New Roman"/>
                 <w:noProof/>
                 <w:webHidden/>
               </w:rPr>
@@ -1929,6 +2160,7 @@
             </w:r>
             <w:r>
               <w:rPr>
+                <w:rFonts w:ascii="Times New Roman" w:hAnsi="Times New Roman" w:cs="Times New Roman"/>
                 <w:noProof/>
                 <w:webHidden/>
               </w:rPr>
@@ -1943,6 +2175,7 @@
               <w:tab w:val="right" w:leader="dot" w:pos="8776"/>
             </w:tabs>
             <w:rPr>
+              <w:rFonts w:ascii="Times New Roman" w:hAnsi="Times New Roman" w:cs="Times New Roman"/>
               <w:noProof/>
             </w:rPr>
           </w:pPr>
@@ -1950,12 +2183,14 @@
             <w:r>
               <w:rPr>
                 <w:rStyle w:val="Hiperhivatkozs"/>
+                <w:rFonts w:ascii="Times New Roman" w:hAnsi="Times New Roman" w:cs="Times New Roman"/>
                 <w:noProof/>
               </w:rPr>
               <w:t>2.2.1 Új objektívadatok felvitele</w:t>
             </w:r>
             <w:r>
               <w:rPr>
+                <w:rFonts w:ascii="Times New Roman" w:hAnsi="Times New Roman" w:cs="Times New Roman"/>
                 <w:noProof/>
                 <w:webHidden/>
               </w:rPr>
@@ -1963,6 +2198,7 @@
             </w:r>
             <w:r>
               <w:rPr>
+                <w:rFonts w:ascii="Times New Roman" w:hAnsi="Times New Roman" w:cs="Times New Roman"/>
                 <w:noProof/>
                 <w:webHidden/>
               </w:rPr>
@@ -1970,6 +2206,7 @@
             </w:r>
             <w:r>
               <w:rPr>
+                <w:rFonts w:ascii="Times New Roman" w:hAnsi="Times New Roman" w:cs="Times New Roman"/>
                 <w:noProof/>
                 <w:webHidden/>
               </w:rPr>
@@ -1977,12 +2214,14 @@
             </w:r>
             <w:r>
               <w:rPr>
-                <w:noProof/>
-                <w:webHidden/>
-              </w:rPr>
-            </w:r>
-            <w:r>
-              <w:rPr>
+                <w:rFonts w:ascii="Times New Roman" w:hAnsi="Times New Roman" w:cs="Times New Roman"/>
+                <w:noProof/>
+                <w:webHidden/>
+              </w:rPr>
+            </w:r>
+            <w:r>
+              <w:rPr>
+                <w:rFonts w:ascii="Times New Roman" w:hAnsi="Times New Roman" w:cs="Times New Roman"/>
                 <w:noProof/>
                 <w:webHidden/>
               </w:rPr>
@@ -1990,6 +2229,7 @@
             </w:r>
             <w:r>
               <w:rPr>
+                <w:rFonts w:ascii="Times New Roman" w:hAnsi="Times New Roman" w:cs="Times New Roman"/>
                 <w:noProof/>
                 <w:webHidden/>
               </w:rPr>
@@ -1997,6 +2237,7 @@
             </w:r>
             <w:r>
               <w:rPr>
+                <w:rFonts w:ascii="Times New Roman" w:hAnsi="Times New Roman" w:cs="Times New Roman"/>
                 <w:noProof/>
                 <w:webHidden/>
               </w:rPr>
@@ -2011,7 +2252,7 @@
               <w:tab w:val="right" w:leader="dot" w:pos="8776"/>
             </w:tabs>
             <w:rPr>
-              <w:rFonts w:eastAsiaTheme="minorEastAsia"/>
+              <w:rFonts w:ascii="Times New Roman" w:eastAsiaTheme="minorEastAsia" w:hAnsi="Times New Roman" w:cs="Times New Roman"/>
               <w:noProof/>
               <w:lang w:val="hu-HU" w:eastAsia="hu-HU"/>
             </w:rPr>
@@ -2020,12 +2261,14 @@
             <w:r>
               <w:rPr>
                 <w:rStyle w:val="Hiperhivatkozs"/>
+                <w:rFonts w:ascii="Times New Roman" w:hAnsi="Times New Roman" w:cs="Times New Roman"/>
                 <w:noProof/>
               </w:rPr>
               <w:t>2.3 Weboldali funkciók</w:t>
             </w:r>
             <w:r>
               <w:rPr>
+                <w:rFonts w:ascii="Times New Roman" w:hAnsi="Times New Roman" w:cs="Times New Roman"/>
                 <w:noProof/>
                 <w:webHidden/>
               </w:rPr>
@@ -2033,6 +2276,7 @@
             </w:r>
             <w:r>
               <w:rPr>
+                <w:rFonts w:ascii="Times New Roman" w:hAnsi="Times New Roman" w:cs="Times New Roman"/>
                 <w:noProof/>
                 <w:webHidden/>
               </w:rPr>
@@ -2040,6 +2284,7 @@
             </w:r>
             <w:r>
               <w:rPr>
+                <w:rFonts w:ascii="Times New Roman" w:hAnsi="Times New Roman" w:cs="Times New Roman"/>
                 <w:noProof/>
                 <w:webHidden/>
               </w:rPr>
@@ -2047,12 +2292,14 @@
             </w:r>
             <w:r>
               <w:rPr>
-                <w:noProof/>
-                <w:webHidden/>
-              </w:rPr>
-            </w:r>
-            <w:r>
-              <w:rPr>
+                <w:rFonts w:ascii="Times New Roman" w:hAnsi="Times New Roman" w:cs="Times New Roman"/>
+                <w:noProof/>
+                <w:webHidden/>
+              </w:rPr>
+            </w:r>
+            <w:r>
+              <w:rPr>
+                <w:rFonts w:ascii="Times New Roman" w:hAnsi="Times New Roman" w:cs="Times New Roman"/>
                 <w:noProof/>
                 <w:webHidden/>
               </w:rPr>
@@ -2060,6 +2307,7 @@
             </w:r>
             <w:r>
               <w:rPr>
+                <w:rFonts w:ascii="Times New Roman" w:hAnsi="Times New Roman" w:cs="Times New Roman"/>
                 <w:noProof/>
                 <w:webHidden/>
               </w:rPr>
@@ -2067,6 +2315,7 @@
             </w:r>
             <w:r>
               <w:rPr>
+                <w:rFonts w:ascii="Times New Roman" w:hAnsi="Times New Roman" w:cs="Times New Roman"/>
                 <w:noProof/>
                 <w:webHidden/>
               </w:rPr>
@@ -2081,6 +2330,7 @@
               <w:tab w:val="right" w:leader="dot" w:pos="8776"/>
             </w:tabs>
             <w:rPr>
+              <w:rFonts w:ascii="Times New Roman" w:hAnsi="Times New Roman" w:cs="Times New Roman"/>
               <w:noProof/>
             </w:rPr>
           </w:pPr>
@@ -2088,12 +2338,14 @@
             <w:r>
               <w:rPr>
                 <w:rStyle w:val="Hiperhivatkozs"/>
+                <w:rFonts w:ascii="Times New Roman" w:hAnsi="Times New Roman" w:cs="Times New Roman"/>
                 <w:noProof/>
               </w:rPr>
               <w:t>2.3.1 Fényképfeltöltés</w:t>
             </w:r>
             <w:r>
               <w:rPr>
+                <w:rFonts w:ascii="Times New Roman" w:hAnsi="Times New Roman" w:cs="Times New Roman"/>
                 <w:noProof/>
                 <w:webHidden/>
               </w:rPr>
@@ -2101,6 +2353,7 @@
             </w:r>
             <w:r>
               <w:rPr>
+                <w:rFonts w:ascii="Times New Roman" w:hAnsi="Times New Roman" w:cs="Times New Roman"/>
                 <w:noProof/>
                 <w:webHidden/>
               </w:rPr>
@@ -2108,6 +2361,7 @@
             </w:r>
             <w:r>
               <w:rPr>
+                <w:rFonts w:ascii="Times New Roman" w:hAnsi="Times New Roman" w:cs="Times New Roman"/>
                 <w:noProof/>
                 <w:webHidden/>
               </w:rPr>
@@ -2115,12 +2369,14 @@
             </w:r>
             <w:r>
               <w:rPr>
-                <w:noProof/>
-                <w:webHidden/>
-              </w:rPr>
-            </w:r>
-            <w:r>
-              <w:rPr>
+                <w:rFonts w:ascii="Times New Roman" w:hAnsi="Times New Roman" w:cs="Times New Roman"/>
+                <w:noProof/>
+                <w:webHidden/>
+              </w:rPr>
+            </w:r>
+            <w:r>
+              <w:rPr>
+                <w:rFonts w:ascii="Times New Roman" w:hAnsi="Times New Roman" w:cs="Times New Roman"/>
                 <w:noProof/>
                 <w:webHidden/>
               </w:rPr>
@@ -2128,6 +2384,7 @@
             </w:r>
             <w:r>
               <w:rPr>
+                <w:rFonts w:ascii="Times New Roman" w:hAnsi="Times New Roman" w:cs="Times New Roman"/>
                 <w:noProof/>
                 <w:webHidden/>
               </w:rPr>
@@ -2135,6 +2392,7 @@
             </w:r>
             <w:r>
               <w:rPr>
+                <w:rFonts w:ascii="Times New Roman" w:hAnsi="Times New Roman" w:cs="Times New Roman"/>
                 <w:noProof/>
                 <w:webHidden/>
               </w:rPr>
@@ -2149,7 +2407,7 @@
               <w:tab w:val="right" w:leader="dot" w:pos="8776"/>
             </w:tabs>
             <w:rPr>
-              <w:rFonts w:eastAsiaTheme="minorEastAsia"/>
+              <w:rFonts w:ascii="Times New Roman" w:eastAsiaTheme="minorEastAsia" w:hAnsi="Times New Roman" w:cs="Times New Roman"/>
               <w:noProof/>
               <w:lang w:val="hu-HU" w:eastAsia="hu-HU"/>
             </w:rPr>
@@ -2158,12 +2416,14 @@
             <w:r>
               <w:rPr>
                 <w:rStyle w:val="Hiperhivatkozs"/>
+                <w:rFonts w:ascii="Times New Roman" w:hAnsi="Times New Roman" w:cs="Times New Roman"/>
                 <w:noProof/>
               </w:rPr>
               <w:t>3. Összegzés</w:t>
             </w:r>
             <w:r>
               <w:rPr>
+                <w:rFonts w:ascii="Times New Roman" w:hAnsi="Times New Roman" w:cs="Times New Roman"/>
                 <w:noProof/>
                 <w:webHidden/>
               </w:rPr>
@@ -2171,6 +2431,7 @@
             </w:r>
             <w:r>
               <w:rPr>
+                <w:rFonts w:ascii="Times New Roman" w:hAnsi="Times New Roman" w:cs="Times New Roman"/>
                 <w:noProof/>
                 <w:webHidden/>
               </w:rPr>
@@ -2178,6 +2439,7 @@
             </w:r>
             <w:r>
               <w:rPr>
+                <w:rFonts w:ascii="Times New Roman" w:hAnsi="Times New Roman" w:cs="Times New Roman"/>
                 <w:noProof/>
                 <w:webHidden/>
               </w:rPr>
@@ -2185,12 +2447,14 @@
             </w:r>
             <w:r>
               <w:rPr>
-                <w:noProof/>
-                <w:webHidden/>
-              </w:rPr>
-            </w:r>
-            <w:r>
-              <w:rPr>
+                <w:rFonts w:ascii="Times New Roman" w:hAnsi="Times New Roman" w:cs="Times New Roman"/>
+                <w:noProof/>
+                <w:webHidden/>
+              </w:rPr>
+            </w:r>
+            <w:r>
+              <w:rPr>
+                <w:rFonts w:ascii="Times New Roman" w:hAnsi="Times New Roman" w:cs="Times New Roman"/>
                 <w:noProof/>
                 <w:webHidden/>
               </w:rPr>
@@ -2198,6 +2462,7 @@
             </w:r>
             <w:r>
               <w:rPr>
+                <w:rFonts w:ascii="Times New Roman" w:hAnsi="Times New Roman" w:cs="Times New Roman"/>
                 <w:noProof/>
                 <w:webHidden/>
               </w:rPr>
@@ -2205,6 +2470,7 @@
             </w:r>
             <w:r>
               <w:rPr>
+                <w:rFonts w:ascii="Times New Roman" w:hAnsi="Times New Roman" w:cs="Times New Roman"/>
                 <w:noProof/>
                 <w:webHidden/>
               </w:rPr>
@@ -2219,7 +2485,7 @@
               <w:tab w:val="right" w:leader="dot" w:pos="8776"/>
             </w:tabs>
             <w:rPr>
-              <w:rFonts w:eastAsiaTheme="minorEastAsia"/>
+              <w:rFonts w:ascii="Times New Roman" w:eastAsiaTheme="minorEastAsia" w:hAnsi="Times New Roman" w:cs="Times New Roman"/>
               <w:noProof/>
               <w:lang w:val="hu-HU" w:eastAsia="hu-HU"/>
             </w:rPr>
@@ -2228,12 +2494,14 @@
             <w:r>
               <w:rPr>
                 <w:rStyle w:val="Hiperhivatkozs"/>
+                <w:rFonts w:ascii="Times New Roman" w:hAnsi="Times New Roman" w:cs="Times New Roman"/>
                 <w:noProof/>
               </w:rPr>
               <w:t>4. Mellékletek</w:t>
             </w:r>
             <w:r>
               <w:rPr>
+                <w:rFonts w:ascii="Times New Roman" w:hAnsi="Times New Roman" w:cs="Times New Roman"/>
                 <w:noProof/>
                 <w:webHidden/>
               </w:rPr>
@@ -2241,6 +2509,7 @@
             </w:r>
             <w:r>
               <w:rPr>
+                <w:rFonts w:ascii="Times New Roman" w:hAnsi="Times New Roman" w:cs="Times New Roman"/>
                 <w:noProof/>
                 <w:webHidden/>
               </w:rPr>
@@ -2248,6 +2517,7 @@
             </w:r>
             <w:r>
               <w:rPr>
+                <w:rFonts w:ascii="Times New Roman" w:hAnsi="Times New Roman" w:cs="Times New Roman"/>
                 <w:noProof/>
                 <w:webHidden/>
               </w:rPr>
@@ -2255,12 +2525,14 @@
             </w:r>
             <w:r>
               <w:rPr>
-                <w:noProof/>
-                <w:webHidden/>
-              </w:rPr>
-            </w:r>
-            <w:r>
-              <w:rPr>
+                <w:rFonts w:ascii="Times New Roman" w:hAnsi="Times New Roman" w:cs="Times New Roman"/>
+                <w:noProof/>
+                <w:webHidden/>
+              </w:rPr>
+            </w:r>
+            <w:r>
+              <w:rPr>
+                <w:rFonts w:ascii="Times New Roman" w:hAnsi="Times New Roman" w:cs="Times New Roman"/>
                 <w:noProof/>
                 <w:webHidden/>
               </w:rPr>
@@ -2268,6 +2540,7 @@
             </w:r>
             <w:r>
               <w:rPr>
+                <w:rFonts w:ascii="Times New Roman" w:hAnsi="Times New Roman" w:cs="Times New Roman"/>
                 <w:noProof/>
                 <w:webHidden/>
               </w:rPr>
@@ -2275,6 +2548,7 @@
             </w:r>
             <w:r>
               <w:rPr>
+                <w:rFonts w:ascii="Times New Roman" w:hAnsi="Times New Roman" w:cs="Times New Roman"/>
                 <w:noProof/>
                 <w:webHidden/>
               </w:rPr>
@@ -2289,7 +2563,7 @@
               <w:tab w:val="right" w:leader="dot" w:pos="8776"/>
             </w:tabs>
             <w:rPr>
-              <w:rFonts w:eastAsiaTheme="minorEastAsia"/>
+              <w:rFonts w:ascii="Times New Roman" w:eastAsiaTheme="minorEastAsia" w:hAnsi="Times New Roman" w:cs="Times New Roman"/>
               <w:noProof/>
               <w:lang w:val="hu-HU" w:eastAsia="hu-HU"/>
             </w:rPr>
@@ -2298,12 +2572,14 @@
             <w:r>
               <w:rPr>
                 <w:rStyle w:val="Hiperhivatkozs"/>
+                <w:rFonts w:ascii="Times New Roman" w:hAnsi="Times New Roman" w:cs="Times New Roman"/>
                 <w:noProof/>
               </w:rPr>
               <w:t>5. Forrásmegjelölések</w:t>
             </w:r>
             <w:r>
               <w:rPr>
+                <w:rFonts w:ascii="Times New Roman" w:hAnsi="Times New Roman" w:cs="Times New Roman"/>
                 <w:noProof/>
                 <w:webHidden/>
               </w:rPr>
@@ -2311,6 +2587,7 @@
             </w:r>
             <w:r>
               <w:rPr>
+                <w:rFonts w:ascii="Times New Roman" w:hAnsi="Times New Roman" w:cs="Times New Roman"/>
                 <w:noProof/>
                 <w:webHidden/>
               </w:rPr>
@@ -2318,6 +2595,7 @@
             </w:r>
             <w:r>
               <w:rPr>
+                <w:rFonts w:ascii="Times New Roman" w:hAnsi="Times New Roman" w:cs="Times New Roman"/>
                 <w:noProof/>
                 <w:webHidden/>
               </w:rPr>
@@ -2325,12 +2603,14 @@
             </w:r>
             <w:r>
               <w:rPr>
-                <w:noProof/>
-                <w:webHidden/>
-              </w:rPr>
-            </w:r>
-            <w:r>
-              <w:rPr>
+                <w:rFonts w:ascii="Times New Roman" w:hAnsi="Times New Roman" w:cs="Times New Roman"/>
+                <w:noProof/>
+                <w:webHidden/>
+              </w:rPr>
+            </w:r>
+            <w:r>
+              <w:rPr>
+                <w:rFonts w:ascii="Times New Roman" w:hAnsi="Times New Roman" w:cs="Times New Roman"/>
                 <w:noProof/>
                 <w:webHidden/>
               </w:rPr>
@@ -2338,6 +2618,7 @@
             </w:r>
             <w:r>
               <w:rPr>
+                <w:rFonts w:ascii="Times New Roman" w:hAnsi="Times New Roman" w:cs="Times New Roman"/>
                 <w:noProof/>
                 <w:webHidden/>
               </w:rPr>
@@ -2345,6 +2626,7 @@
             </w:r>
             <w:r>
               <w:rPr>
+                <w:rFonts w:ascii="Times New Roman" w:hAnsi="Times New Roman" w:cs="Times New Roman"/>
                 <w:noProof/>
                 <w:webHidden/>
               </w:rPr>
@@ -2359,7 +2641,7 @@
               <w:tab w:val="right" w:leader="dot" w:pos="8776"/>
             </w:tabs>
             <w:rPr>
-              <w:rFonts w:eastAsiaTheme="minorEastAsia"/>
+              <w:rFonts w:ascii="Times New Roman" w:eastAsiaTheme="minorEastAsia" w:hAnsi="Times New Roman" w:cs="Times New Roman"/>
               <w:noProof/>
               <w:lang w:val="hu-HU" w:eastAsia="hu-HU"/>
             </w:rPr>
@@ -2368,12 +2650,14 @@
             <w:r>
               <w:rPr>
                 <w:rStyle w:val="Hiperhivatkozs"/>
+                <w:rFonts w:ascii="Times New Roman" w:hAnsi="Times New Roman" w:cs="Times New Roman"/>
                 <w:noProof/>
               </w:rPr>
               <w:t>6. Plágiumnyilatkozat</w:t>
             </w:r>
             <w:r>
               <w:rPr>
+                <w:rFonts w:ascii="Times New Roman" w:hAnsi="Times New Roman" w:cs="Times New Roman"/>
                 <w:noProof/>
                 <w:webHidden/>
               </w:rPr>
@@ -2381,6 +2665,7 @@
             </w:r>
             <w:r>
               <w:rPr>
+                <w:rFonts w:ascii="Times New Roman" w:hAnsi="Times New Roman" w:cs="Times New Roman"/>
                 <w:noProof/>
                 <w:webHidden/>
               </w:rPr>
@@ -2388,6 +2673,7 @@
             </w:r>
             <w:r>
               <w:rPr>
+                <w:rFonts w:ascii="Times New Roman" w:hAnsi="Times New Roman" w:cs="Times New Roman"/>
                 <w:noProof/>
                 <w:webHidden/>
               </w:rPr>
@@ -2395,12 +2681,14 @@
             </w:r>
             <w:r>
               <w:rPr>
-                <w:noProof/>
-                <w:webHidden/>
-              </w:rPr>
-            </w:r>
-            <w:r>
-              <w:rPr>
+                <w:rFonts w:ascii="Times New Roman" w:hAnsi="Times New Roman" w:cs="Times New Roman"/>
+                <w:noProof/>
+                <w:webHidden/>
+              </w:rPr>
+            </w:r>
+            <w:r>
+              <w:rPr>
+                <w:rFonts w:ascii="Times New Roman" w:hAnsi="Times New Roman" w:cs="Times New Roman"/>
                 <w:noProof/>
                 <w:webHidden/>
               </w:rPr>
@@ -2408,6 +2696,7 @@
             </w:r>
             <w:r>
               <w:rPr>
+                <w:rFonts w:ascii="Times New Roman" w:hAnsi="Times New Roman" w:cs="Times New Roman"/>
                 <w:noProof/>
                 <w:webHidden/>
               </w:rPr>
@@ -2415,6 +2704,7 @@
             </w:r>
             <w:r>
               <w:rPr>
+                <w:rFonts w:ascii="Times New Roman" w:hAnsi="Times New Roman" w:cs="Times New Roman"/>
                 <w:noProof/>
                 <w:webHidden/>
               </w:rPr>
@@ -2425,6 +2715,7 @@
         <w:p>
           <w:r>
             <w:rPr>
+              <w:rFonts w:ascii="Times New Roman" w:hAnsi="Times New Roman" w:cs="Times New Roman"/>
               <w:b/>
               <w:bCs/>
             </w:rPr>
@@ -2455,12 +2746,12 @@
       <w:pPr>
         <w:pStyle w:val="Cmsor1"/>
       </w:pPr>
-      <w:bookmarkStart w:id="0" w:name="_Toc5003457"/>
+      <w:bookmarkStart w:id="1" w:name="_Toc5003457"/>
       <w:r>
         <w:lastRenderedPageBreak/>
         <w:t>Bevezetés</w:t>
       </w:r>
-      <w:bookmarkEnd w:id="0"/>
+      <w:bookmarkEnd w:id="1"/>
     </w:p>
     <w:p>
       <w:pPr>
@@ -2513,10 +2804,25 @@
     </w:p>
     <w:p>
       <w:pPr>
+        <w:rPr>
+          <w:rFonts w:ascii="Times New Roman" w:eastAsiaTheme="majorEastAsia" w:hAnsi="Times New Roman" w:cstheme="majorBidi"/>
+          <w:b/>
+          <w:smallCaps/>
+          <w:sz w:val="36"/>
+          <w:szCs w:val="32"/>
+        </w:rPr>
+      </w:pPr>
+      <w:bookmarkStart w:id="2" w:name="_Toc5003458"/>
+      <w:r>
+        <w:br w:type="page"/>
+      </w:r>
+    </w:p>
+    <w:p>
+      <w:pPr>
         <w:pStyle w:val="Cmsor1"/>
       </w:pPr>
-      <w:bookmarkStart w:id="1" w:name="_Toc5003458"/>
-      <w:r>
+      <w:r>
+        <w:lastRenderedPageBreak/>
         <w:t>1.</w:t>
       </w:r>
       <w:r>
@@ -2525,17 +2831,17 @@
       <w:r>
         <w:t>Fejlesztői dokumentáció</w:t>
       </w:r>
-      <w:bookmarkEnd w:id="1"/>
+      <w:bookmarkEnd w:id="2"/>
     </w:p>
     <w:p>
       <w:pPr>
         <w:pStyle w:val="Cmsor2"/>
       </w:pPr>
-      <w:bookmarkStart w:id="2" w:name="_Toc5003459"/>
+      <w:bookmarkStart w:id="3" w:name="_Toc5003459"/>
       <w:r>
         <w:t>1.1 Adatbázis Tervezés</w:t>
       </w:r>
-      <w:bookmarkEnd w:id="2"/>
+      <w:bookmarkEnd w:id="3"/>
     </w:p>
     <w:p>
       <w:pPr>
@@ -3327,7 +3633,6 @@
           <w:sz w:val="24"/>
           <w:szCs w:val="24"/>
         </w:rPr>
-        <w:lastRenderedPageBreak/>
         <w:t>2.sz.táblázat</w:t>
       </w:r>
       <w:proofErr w:type="gramEnd"/>
@@ -4570,16 +4875,7 @@
           <w:sz w:val="24"/>
           <w:szCs w:val="24"/>
         </w:rPr>
-        <w:t xml:space="preserve"> értékek, melyeket el szeretnék tárolni, de a legfontosabbak a chat üzenet tartalma és az üzenetet küldő felhasználó egyéni azonosítója. Ezek mellé még került egy posztolási dátum is. Annak </w:t>
-      </w:r>
-      <w:r>
-        <w:rPr>
-          <w:rFonts w:ascii="Times New Roman" w:hAnsi="Times New Roman" w:cs="Times New Roman"/>
-          <w:sz w:val="24"/>
-          <w:szCs w:val="24"/>
-        </w:rPr>
-        <w:lastRenderedPageBreak/>
-        <w:t xml:space="preserve">érdekében, hogy pontosan visszakövethető legyen </w:t>
+        <w:t xml:space="preserve"> értékek, melyeket el szeretnék tárolni, de a legfontosabbak a chat üzenet tartalma és az üzenetet küldő felhasználó egyéni azonosítója. Ezek mellé még került egy posztolási dátum is. Annak érdekében, hogy pontosan visszakövethető legyen </w:t>
       </w:r>
       <w:proofErr w:type="gramStart"/>
       <w:r>
@@ -4639,6 +4935,7 @@
           <w:sz w:val="24"/>
           <w:szCs w:val="24"/>
         </w:rPr>
+        <w:lastRenderedPageBreak/>
         <w:t>Chat tábla</w:t>
       </w:r>
     </w:p>
@@ -5387,23 +5684,6 @@
     </w:p>
     <w:p>
       <w:pPr>
-        <w:rPr>
-          <w:rFonts w:ascii="Times New Roman" w:hAnsi="Times New Roman" w:cs="Times New Roman"/>
-          <w:sz w:val="24"/>
-          <w:szCs w:val="24"/>
-        </w:rPr>
-      </w:pPr>
-      <w:r>
-        <w:rPr>
-          <w:rFonts w:ascii="Times New Roman" w:hAnsi="Times New Roman" w:cs="Times New Roman"/>
-          <w:sz w:val="24"/>
-          <w:szCs w:val="24"/>
-        </w:rPr>
-        <w:br w:type="page"/>
-      </w:r>
-    </w:p>
-    <w:p>
-      <w:pPr>
         <w:spacing w:line="360" w:lineRule="auto"/>
         <w:jc w:val="right"/>
         <w:rPr>
@@ -5419,7 +5699,6 @@
           <w:sz w:val="24"/>
           <w:szCs w:val="24"/>
         </w:rPr>
-        <w:lastRenderedPageBreak/>
         <w:t>6.sz.táblázat</w:t>
       </w:r>
       <w:proofErr w:type="gramEnd"/>
@@ -5620,11 +5899,12 @@
       <w:pPr>
         <w:pStyle w:val="Cmsor2"/>
       </w:pPr>
-      <w:bookmarkStart w:id="3" w:name="_Toc5003460"/>
-      <w:r>
+      <w:bookmarkStart w:id="4" w:name="_Toc5003460"/>
+      <w:r>
+        <w:lastRenderedPageBreak/>
         <w:t>1.2 Weboldal fejlesztés</w:t>
       </w:r>
-      <w:bookmarkEnd w:id="3"/>
+      <w:bookmarkEnd w:id="4"/>
     </w:p>
     <w:p>
       <w:pPr>
@@ -5710,11 +5990,11 @@
       <w:pPr>
         <w:pStyle w:val="Cmsor3"/>
       </w:pPr>
-      <w:bookmarkStart w:id="4" w:name="_Toc5003461"/>
+      <w:bookmarkStart w:id="5" w:name="_Toc5003461"/>
       <w:r>
         <w:t>1.2.1 Regisztráció</w:t>
       </w:r>
-      <w:bookmarkEnd w:id="4"/>
+      <w:bookmarkEnd w:id="5"/>
     </w:p>
     <w:p>
       <w:pPr>
@@ -6003,66 +6283,58 @@
           <w:sz w:val="24"/>
           <w:szCs w:val="24"/>
         </w:rPr>
-        <w:t xml:space="preserve"> az, hogy a felhasználónév nem egyezhet a jelszóval, de még fontosabb, hogy lefuttatok egy lekérdezést, </w:t>
-      </w:r>
-      <w:r>
-        <w:rPr>
-          <w:rFonts w:ascii="Times New Roman" w:hAnsi="Times New Roman" w:cs="Times New Roman"/>
-          <w:sz w:val="24"/>
-          <w:szCs w:val="24"/>
-        </w:rPr>
+        <w:t xml:space="preserve"> az, hogy a felhasználónév nem egyezhet a jelszóval, de még fontosabb, hogy lefuttatok egy lekérdezést, amely vizsgálja, hogy létezik-e már a regisztrálni kívánó felhasználó által beírt</w:t>
+      </w:r>
+      <w:r>
+        <w:rPr>
+          <w:rFonts w:ascii="Times New Roman" w:hAnsi="Times New Roman" w:cs="Times New Roman"/>
+          <w:sz w:val="24"/>
+          <w:szCs w:val="24"/>
+        </w:rPr>
+        <w:t xml:space="preserve"> felhasználónév vagy email cím az adatbázisban. Amennyiben létezik, akkor a regisztrációs folyamat megszakad, és </w:t>
+      </w:r>
+      <w:r>
+        <w:rPr>
+          <w:rFonts w:ascii="Times New Roman" w:hAnsi="Times New Roman" w:cs="Times New Roman"/>
+          <w:sz w:val="24"/>
+          <w:szCs w:val="24"/>
+        </w:rPr>
+        <w:t xml:space="preserve">jelzést ad a felhasználónak a hiba okáról. </w:t>
+      </w:r>
+      <w:r>
+        <w:rPr>
+          <w:rFonts w:ascii="Times New Roman" w:hAnsi="Times New Roman" w:cs="Times New Roman"/>
+          <w:sz w:val="24"/>
+          <w:szCs w:val="24"/>
+        </w:rPr>
+        <w:t xml:space="preserve">Ha a felhasználó által megadott adatok </w:t>
+      </w:r>
+      <w:proofErr w:type="gramStart"/>
+      <w:r>
+        <w:rPr>
+          <w:rFonts w:ascii="Times New Roman" w:hAnsi="Times New Roman" w:cs="Times New Roman"/>
+          <w:sz w:val="24"/>
+          <w:szCs w:val="24"/>
+        </w:rPr>
+        <w:t>minden</w:t>
+      </w:r>
+      <w:proofErr w:type="gramEnd"/>
+      <w:r>
+        <w:rPr>
+          <w:rFonts w:ascii="Times New Roman" w:hAnsi="Times New Roman" w:cs="Times New Roman"/>
+          <w:sz w:val="24"/>
+          <w:szCs w:val="24"/>
+        </w:rPr>
+        <w:t xml:space="preserve"> feltételnek megfelelnek, akkor végbemegy a regisztráció, melynek sikerességéről szintén tájékoztatást adok, és lehetőséget adok neki egyenesen a bejelentkezési fülhöz eljutni.</w:t>
+      </w:r>
+    </w:p>
+    <w:p>
+      <w:pPr>
+        <w:pStyle w:val="Cmsor3"/>
+      </w:pPr>
+      <w:bookmarkStart w:id="6" w:name="_Toc5003462"/>
+      <w:r>
         <w:lastRenderedPageBreak/>
-        <w:t>amely vizsgálja, hogy létezik-e már a regisztrálni kívánó felhasználó által beírt</w:t>
-      </w:r>
-      <w:r>
-        <w:rPr>
-          <w:rFonts w:ascii="Times New Roman" w:hAnsi="Times New Roman" w:cs="Times New Roman"/>
-          <w:sz w:val="24"/>
-          <w:szCs w:val="24"/>
-        </w:rPr>
-        <w:t xml:space="preserve"> felhasználónév vagy email cím az adatbázisban. Amennyiben létezik, akkor a regisztrációs folyamat megszakad, és </w:t>
-      </w:r>
-      <w:r>
-        <w:rPr>
-          <w:rFonts w:ascii="Times New Roman" w:hAnsi="Times New Roman" w:cs="Times New Roman"/>
-          <w:sz w:val="24"/>
-          <w:szCs w:val="24"/>
-        </w:rPr>
-        <w:t xml:space="preserve">jelzést ad a felhasználónak a hiba okáról. </w:t>
-      </w:r>
-      <w:r>
-        <w:rPr>
-          <w:rFonts w:ascii="Times New Roman" w:hAnsi="Times New Roman" w:cs="Times New Roman"/>
-          <w:sz w:val="24"/>
-          <w:szCs w:val="24"/>
-        </w:rPr>
-        <w:t xml:space="preserve">Ha a felhasználó által megadott adatok </w:t>
-      </w:r>
-      <w:proofErr w:type="gramStart"/>
-      <w:r>
-        <w:rPr>
-          <w:rFonts w:ascii="Times New Roman" w:hAnsi="Times New Roman" w:cs="Times New Roman"/>
-          <w:sz w:val="24"/>
-          <w:szCs w:val="24"/>
-        </w:rPr>
-        <w:t>minden</w:t>
-      </w:r>
-      <w:proofErr w:type="gramEnd"/>
-      <w:r>
-        <w:rPr>
-          <w:rFonts w:ascii="Times New Roman" w:hAnsi="Times New Roman" w:cs="Times New Roman"/>
-          <w:sz w:val="24"/>
-          <w:szCs w:val="24"/>
-        </w:rPr>
-        <w:t xml:space="preserve"> feltételnek megfelelnek, akkor végbemegy a regisztráció, melynek sikerességéről szintén tájékoztatást adok, és lehetőséget adok neki egyenesen a bejelentkezési fülhöz eljutni.</w:t>
-      </w:r>
-    </w:p>
-    <w:p>
-      <w:pPr>
-        <w:pStyle w:val="Cmsor3"/>
-      </w:pPr>
-      <w:bookmarkStart w:id="5" w:name="_Toc5003462"/>
-      <w:r>
         <w:t>1.2.2 Bejelentkezés</w:t>
       </w:r>
       <w:r>
@@ -6077,7 +6349,7 @@
       <w:r>
         <w:t>ok kezelése, módosítása</w:t>
       </w:r>
-      <w:bookmarkEnd w:id="5"/>
+      <w:bookmarkEnd w:id="6"/>
     </w:p>
     <w:p>
       <w:pPr>
@@ -6460,16 +6732,7 @@
           <w:sz w:val="24"/>
           <w:szCs w:val="24"/>
         </w:rPr>
-        <w:t xml:space="preserve"> függvény segítségével töröltem, majd áthelyeztem az újonnan </w:t>
-      </w:r>
-      <w:r>
-        <w:rPr>
-          <w:rFonts w:ascii="Times New Roman" w:hAnsi="Times New Roman" w:cs="Times New Roman"/>
-          <w:sz w:val="24"/>
-          <w:szCs w:val="24"/>
-        </w:rPr>
-        <w:lastRenderedPageBreak/>
-        <w:t xml:space="preserve">feltöltött képet az almappába a </w:t>
+        <w:t xml:space="preserve"> függvény segítségével töröltem, majd áthelyeztem az újonnan feltöltött képet az almappába a </w:t>
       </w:r>
       <w:r>
         <w:rPr>
@@ -6502,6 +6765,23 @@
           <w:szCs w:val="24"/>
         </w:rPr>
         <w:t xml:space="preserve"> Összességében nem volt nehéz megoldani, de sokat kellett kísérletezni és tesztelni vele, hogy hibamentesen működjön. </w:t>
+      </w:r>
+    </w:p>
+    <w:p>
+      <w:pPr>
+        <w:rPr>
+          <w:rFonts w:ascii="Times New Roman" w:hAnsi="Times New Roman" w:cs="Times New Roman"/>
+          <w:sz w:val="24"/>
+          <w:szCs w:val="24"/>
+        </w:rPr>
+      </w:pPr>
+      <w:r>
+        <w:rPr>
+          <w:rFonts w:ascii="Times New Roman" w:hAnsi="Times New Roman" w:cs="Times New Roman"/>
+          <w:sz w:val="24"/>
+          <w:szCs w:val="24"/>
+        </w:rPr>
+        <w:br w:type="page"/>
       </w:r>
     </w:p>
     <w:p>
@@ -6521,6 +6801,7 @@
           <w:sz w:val="24"/>
           <w:szCs w:val="24"/>
         </w:rPr>
+        <w:lastRenderedPageBreak/>
         <w:t>1.sz.kép</w:t>
       </w:r>
       <w:proofErr w:type="gramEnd"/>
@@ -6809,11 +7090,11 @@
       <w:pPr>
         <w:pStyle w:val="Cmsor3"/>
       </w:pPr>
-      <w:bookmarkStart w:id="6" w:name="_Toc5003463"/>
+      <w:bookmarkStart w:id="7" w:name="_Toc5003463"/>
       <w:r>
         <w:t>1.2.3 Táblázatok</w:t>
       </w:r>
-      <w:bookmarkEnd w:id="6"/>
+      <w:bookmarkEnd w:id="7"/>
     </w:p>
     <w:p>
       <w:pPr>
@@ -6882,7 +7163,31 @@
           <w:sz w:val="24"/>
           <w:szCs w:val="24"/>
         </w:rPr>
-        <w:t xml:space="preserve"> szerettem volna valamely más módon is felhasználni a weboldalon. Mivel tanórán tanultunk táblázat </w:t>
+        <w:t xml:space="preserve"> szerettem volna valamely más módon is felhasználni a weboldalon. Mivel tanórán tanultunk táblázat feltöltést adatbáziból, illetve lapozható, dinamikus táblázatot létrehozni, így az órán tanultakat</w:t>
+      </w:r>
+      <w:r>
+        <w:rPr>
+          <w:rFonts w:ascii="Times New Roman" w:hAnsi="Times New Roman" w:cs="Times New Roman"/>
+          <w:sz w:val="24"/>
+          <w:szCs w:val="24"/>
+        </w:rPr>
+        <w:t xml:space="preserve"> felhasználtam a projektemben, és létrehoztam egy-egy külön táblázatot a fényképezőg</w:t>
+      </w:r>
+      <w:r>
+        <w:rPr>
+          <w:rFonts w:ascii="Times New Roman" w:hAnsi="Times New Roman" w:cs="Times New Roman"/>
+          <w:sz w:val="24"/>
+          <w:szCs w:val="24"/>
+        </w:rPr>
+        <w:t>épeknek és az objektíveknek is, külön oldalakra.</w:t>
+      </w:r>
+      <w:r>
+        <w:rPr>
+          <w:rFonts w:ascii="Times New Roman" w:hAnsi="Times New Roman" w:cs="Times New Roman"/>
+          <w:sz w:val="24"/>
+          <w:szCs w:val="24"/>
+        </w:rPr>
+        <w:t xml:space="preserve"> Figyelmet fordítottam arra, </w:t>
       </w:r>
       <w:r>
         <w:rPr>
@@ -6891,31 +7196,7 @@
           <w:szCs w:val="24"/>
         </w:rPr>
         <w:lastRenderedPageBreak/>
-        <w:t>feltöltést adatbáziból, illetve lapozható, dinamikus táblázatot létrehozni, így az órán tanultakat</w:t>
-      </w:r>
-      <w:r>
-        <w:rPr>
-          <w:rFonts w:ascii="Times New Roman" w:hAnsi="Times New Roman" w:cs="Times New Roman"/>
-          <w:sz w:val="24"/>
-          <w:szCs w:val="24"/>
-        </w:rPr>
-        <w:t xml:space="preserve"> felhasználtam a projektemben, és létrehoztam egy-egy külön táblázatot a fényképezőg</w:t>
-      </w:r>
-      <w:r>
-        <w:rPr>
-          <w:rFonts w:ascii="Times New Roman" w:hAnsi="Times New Roman" w:cs="Times New Roman"/>
-          <w:sz w:val="24"/>
-          <w:szCs w:val="24"/>
-        </w:rPr>
-        <w:t>épeknek és az objektíveknek is, külön oldalakra.</w:t>
-      </w:r>
-      <w:r>
-        <w:rPr>
-          <w:rFonts w:ascii="Times New Roman" w:hAnsi="Times New Roman" w:cs="Times New Roman"/>
-          <w:sz w:val="24"/>
-          <w:szCs w:val="24"/>
-        </w:rPr>
-        <w:t xml:space="preserve"> Figyelmet fordítottam arra, hogy </w:t>
+        <w:t xml:space="preserve">hogy </w:t>
       </w:r>
       <w:proofErr w:type="gramStart"/>
       <w:r>
@@ -7316,12 +7597,12 @@
       <w:pPr>
         <w:pStyle w:val="Cmsor3"/>
       </w:pPr>
-      <w:bookmarkStart w:id="7" w:name="_Toc5003464"/>
+      <w:bookmarkStart w:id="8" w:name="_Toc5003464"/>
       <w:r>
         <w:lastRenderedPageBreak/>
         <w:t>1.2.4 Chat szoba</w:t>
       </w:r>
-      <w:bookmarkEnd w:id="7"/>
+      <w:bookmarkEnd w:id="8"/>
     </w:p>
     <w:p>
       <w:pPr>
@@ -7820,14 +8101,14 @@
       <w:pPr>
         <w:pStyle w:val="Cmsor3"/>
       </w:pPr>
-      <w:bookmarkStart w:id="8" w:name="_Toc5003465"/>
+      <w:bookmarkStart w:id="9" w:name="_Toc5003465"/>
       <w:r>
         <w:t xml:space="preserve">1.2.5 </w:t>
       </w:r>
       <w:r>
         <w:t>Képfeltöltés</w:t>
       </w:r>
-      <w:bookmarkEnd w:id="8"/>
+      <w:bookmarkEnd w:id="9"/>
     </w:p>
     <w:p>
       <w:pPr>
@@ -8662,11 +8943,11 @@
       <w:pPr>
         <w:pStyle w:val="Cmsor3"/>
       </w:pPr>
-      <w:bookmarkStart w:id="9" w:name="_Toc5003466"/>
+      <w:bookmarkStart w:id="10" w:name="_Toc5003466"/>
       <w:r>
         <w:t>1.2.6 Galéria</w:t>
       </w:r>
-      <w:bookmarkEnd w:id="9"/>
+      <w:bookmarkEnd w:id="10"/>
     </w:p>
     <w:p>
       <w:pPr>
@@ -9997,12 +10278,12 @@
       <w:pPr>
         <w:pStyle w:val="Cmsor2"/>
       </w:pPr>
-      <w:bookmarkStart w:id="10" w:name="_Toc5003467"/>
+      <w:bookmarkStart w:id="11" w:name="_Toc5003467"/>
       <w:r>
         <w:lastRenderedPageBreak/>
         <w:t>1.3 Asztali alkalmazás</w:t>
       </w:r>
-      <w:bookmarkEnd w:id="10"/>
+      <w:bookmarkEnd w:id="11"/>
     </w:p>
     <w:p>
       <w:pPr>
@@ -10066,7 +10347,7 @@
       <w:pPr>
         <w:pStyle w:val="Cmsor3"/>
       </w:pPr>
-      <w:bookmarkStart w:id="11" w:name="_Toc5003468"/>
+      <w:bookmarkStart w:id="12" w:name="_Toc5003468"/>
       <w:r>
         <w:t xml:space="preserve">1.3.1 </w:t>
       </w:r>
@@ -10076,7 +10357,7 @@
       <w:r>
         <w:t>, biztonság</w:t>
       </w:r>
-      <w:bookmarkEnd w:id="11"/>
+      <w:bookmarkEnd w:id="12"/>
     </w:p>
     <w:p>
       <w:pPr>
@@ -10319,11 +10600,11 @@
       <w:pPr>
         <w:pStyle w:val="Cmsor3"/>
       </w:pPr>
-      <w:bookmarkStart w:id="12" w:name="_Toc5003469"/>
+      <w:bookmarkStart w:id="13" w:name="_Toc5003469"/>
       <w:r>
         <w:t>1.3.2 Bejelentkezés</w:t>
       </w:r>
-      <w:bookmarkEnd w:id="12"/>
+      <w:bookmarkEnd w:id="13"/>
     </w:p>
     <w:p>
       <w:pPr>
@@ -10395,6 +10676,7 @@
           <w:rFonts w:ascii="Times New Roman" w:hAnsi="Times New Roman" w:cs="Times New Roman"/>
           <w:sz w:val="24"/>
         </w:rPr>
+        <w:lastRenderedPageBreak/>
         <w:t>11</w:t>
       </w:r>
       <w:proofErr w:type="gramStart"/>
@@ -10423,7 +10705,6 @@
           <w:sz w:val="24"/>
           <w:lang w:val="hu-HU" w:eastAsia="hu-HU"/>
         </w:rPr>
-        <w:lastRenderedPageBreak/>
         <w:drawing>
           <wp:inline distT="0" distB="0" distL="0" distR="0" wp14:anchorId="5E33717B" wp14:editId="76955572">
             <wp:extent cx="5243718" cy="2581275"/>
@@ -10466,8 +10747,6 @@
           </wp:inline>
         </w:drawing>
       </w:r>
-      <w:bookmarkStart w:id="13" w:name="_GoBack"/>
-      <w:bookmarkEnd w:id="13"/>
     </w:p>
     <w:p>
       <w:pPr>
@@ -10771,7 +11050,16 @@
           <w:sz w:val="24"/>
           <w:szCs w:val="24"/>
         </w:rPr>
-        <w:t xml:space="preserve"> osztálydiagram (lásd 13.sz.kép a mellékletekben) segítségével könnyen átláttam, melyik osztályban milyen változók, illetve milyen metódusok találhatóak. </w:t>
+        <w:t xml:space="preserve"> osztálydiagram (lásd 13.sz.kép a mellékletekben) segítségével </w:t>
+      </w:r>
+      <w:r>
+        <w:rPr>
+          <w:rFonts w:ascii="Times New Roman" w:hAnsi="Times New Roman" w:cs="Times New Roman"/>
+          <w:sz w:val="24"/>
+          <w:szCs w:val="24"/>
+        </w:rPr>
+        <w:lastRenderedPageBreak/>
+        <w:t xml:space="preserve">könnyen átláttam, melyik osztályban milyen változók, illetve milyen metódusok találhatóak. </w:t>
       </w:r>
       <w:r>
         <w:rPr>
@@ -10821,16 +11109,7 @@
           <w:sz w:val="24"/>
           <w:szCs w:val="24"/>
         </w:rPr>
-        <w:t xml:space="preserve"> </w:t>
-      </w:r>
-      <w:r>
-        <w:rPr>
-          <w:rFonts w:ascii="Times New Roman" w:hAnsi="Times New Roman" w:cs="Times New Roman"/>
-          <w:sz w:val="24"/>
-          <w:szCs w:val="24"/>
-        </w:rPr>
-        <w:lastRenderedPageBreak/>
-        <w:t>A színek megválasztásánál arra is figyeltem, hogy az</w:t>
+        <w:t xml:space="preserve"> A színek megválasztásánál arra is figyeltem, hogy az</w:t>
       </w:r>
       <w:r>
         <w:rPr>
@@ -11306,6 +11585,7 @@
           <w:sz w:val="24"/>
           <w:szCs w:val="24"/>
         </w:rPr>
+        <w:lastRenderedPageBreak/>
         <w:t>15</w:t>
       </w:r>
       <w:proofErr w:type="gramStart"/>
@@ -11481,16 +11761,7 @@
           <w:sz w:val="24"/>
           <w:szCs w:val="24"/>
         </w:rPr>
-        <w:t xml:space="preserve">Egy sor törlésénél pedig egy felugró ablak fogja figyelmeztetni a felhasználót arra, hogy éppen véglegesen törölni akar egy sort. Miután </w:t>
-      </w:r>
-      <w:r>
-        <w:rPr>
-          <w:rFonts w:ascii="Times New Roman" w:hAnsi="Times New Roman" w:cs="Times New Roman"/>
-          <w:sz w:val="24"/>
-          <w:szCs w:val="24"/>
-        </w:rPr>
-        <w:lastRenderedPageBreak/>
-        <w:t xml:space="preserve">megtörtént a törlés a DataTable-ből, még mindig lehetősége van a felhasználónak visszavonnia </w:t>
+        <w:t xml:space="preserve">Egy sor törlésénél pedig egy felugró ablak fogja figyelmeztetni a felhasználót arra, hogy éppen véglegesen törölni akar egy sort. Miután megtörtént a törlés a DataTable-ből, még mindig lehetősége van a felhasználónak visszavonnia </w:t>
       </w:r>
       <w:proofErr w:type="gramStart"/>
       <w:r>
@@ -11599,7 +11870,6 @@
           <w:sz w:val="24"/>
           <w:szCs w:val="24"/>
         </w:rPr>
-        <w:lastRenderedPageBreak/>
         <w:t>16</w:t>
       </w:r>
       <w:proofErr w:type="gramStart"/>
@@ -11728,6 +11998,7 @@
           <w:sz w:val="24"/>
           <w:szCs w:val="24"/>
         </w:rPr>
+        <w:lastRenderedPageBreak/>
         <w:t>17</w:t>
       </w:r>
       <w:proofErr w:type="gramStart"/>
@@ -11964,7 +12235,6 @@
           <w:sz w:val="24"/>
           <w:szCs w:val="24"/>
         </w:rPr>
-        <w:lastRenderedPageBreak/>
         <w:t>19</w:t>
       </w:r>
       <w:proofErr w:type="gramStart"/>
@@ -12059,6 +12329,7 @@
         <w:pStyle w:val="Cmsor3"/>
       </w:pPr>
       <w:r>
+        <w:lastRenderedPageBreak/>
         <w:t>1.3.5 Felhasználók kezelése</w:t>
       </w:r>
       <w:bookmarkEnd w:id="17"/>
@@ -12440,7 +12711,6 @@
           <w:szCs w:val="24"/>
           <w:lang w:val="hu-HU" w:eastAsia="hu-HU"/>
         </w:rPr>
-        <w:lastRenderedPageBreak/>
         <w:drawing>
           <wp:inline distT="0" distB="0" distL="0" distR="0">
             <wp:extent cx="5734343" cy="1571625"/>
@@ -12548,6 +12818,23 @@
     </w:p>
     <w:p>
       <w:pPr>
+        <w:rPr>
+          <w:rFonts w:ascii="Times New Roman" w:hAnsi="Times New Roman" w:cs="Times New Roman"/>
+          <w:sz w:val="24"/>
+          <w:szCs w:val="24"/>
+        </w:rPr>
+      </w:pPr>
+      <w:r>
+        <w:rPr>
+          <w:rFonts w:ascii="Times New Roman" w:hAnsi="Times New Roman" w:cs="Times New Roman"/>
+          <w:sz w:val="24"/>
+          <w:szCs w:val="24"/>
+        </w:rPr>
+        <w:br w:type="page"/>
+      </w:r>
+    </w:p>
+    <w:p>
+      <w:pPr>
         <w:spacing w:line="360" w:lineRule="auto"/>
         <w:jc w:val="right"/>
         <w:rPr>
@@ -12562,6 +12849,7 @@
           <w:sz w:val="24"/>
           <w:szCs w:val="24"/>
         </w:rPr>
+        <w:lastRenderedPageBreak/>
         <w:t>21</w:t>
       </w:r>
       <w:proofErr w:type="gramStart"/>
@@ -12980,16 +13268,16 @@
         </w:rPr>
       </w:pPr>
       <w:r>
+        <w:br w:type="page"/>
+      </w:r>
+    </w:p>
+    <w:p>
+      <w:pPr>
+        <w:pStyle w:val="Cmsor1"/>
+      </w:pPr>
+      <w:bookmarkStart w:id="20" w:name="_Toc5003476"/>
+      <w:r>
         <w:lastRenderedPageBreak/>
-        <w:br w:type="page"/>
-      </w:r>
-    </w:p>
-    <w:p>
-      <w:pPr>
-        <w:pStyle w:val="Cmsor1"/>
-      </w:pPr>
-      <w:bookmarkStart w:id="20" w:name="_Toc5003476"/>
-      <w:r>
         <w:t>2. Felhasználói dokumentáció</w:t>
       </w:r>
       <w:bookmarkEnd w:id="20"/>
@@ -13645,7 +13933,6 @@
       </w:pPr>
       <w:bookmarkStart w:id="25" w:name="_Toc5003481"/>
       <w:r>
-        <w:lastRenderedPageBreak/>
         <w:t xml:space="preserve">2.2 Asztali alkalmás </w:t>
       </w:r>
       <w:r>
@@ -14852,6 +15139,7 @@
     <w:p>
       <w:pPr>
         <w:spacing w:line="360" w:lineRule="auto"/>
+        <w:jc w:val="both"/>
         <w:rPr>
           <w:rFonts w:ascii="Times New Roman" w:hAnsi="Times New Roman" w:cs="Times New Roman"/>
           <w:sz w:val="24"/>
@@ -14945,18 +15233,22 @@
           <w:szCs w:val="24"/>
         </w:rPr>
       </w:pPr>
-    </w:p>
-    <w:p>
-      <w:pPr>
-        <w:spacing w:line="360" w:lineRule="auto"/>
-        <w:jc w:val="center"/>
-        <w:rPr>
-          <w:rFonts w:ascii="Times New Roman" w:hAnsi="Times New Roman" w:cs="Times New Roman"/>
-          <w:sz w:val="24"/>
-          <w:szCs w:val="24"/>
-        </w:rPr>
-      </w:pPr>
-      <w:proofErr w:type="gramStart"/>
+      <w:r>
+        <w:rPr>
+          <w:rFonts w:ascii="Times New Roman" w:hAnsi="Times New Roman" w:cs="Times New Roman"/>
+          <w:sz w:val="24"/>
+          <w:szCs w:val="24"/>
+        </w:rPr>
+        <w:t>____________________________</w:t>
+      </w:r>
+      <w:r>
+        <w:rPr>
+          <w:rFonts w:ascii="Times New Roman" w:hAnsi="Times New Roman" w:cs="Times New Roman"/>
+          <w:sz w:val="24"/>
+          <w:szCs w:val="24"/>
+        </w:rPr>
+        <w:br/>
+      </w:r>
       <w:r>
         <w:rPr>
           <w:rFonts w:ascii="Times New Roman" w:hAnsi="Times New Roman" w:cs="Times New Roman"/>
@@ -14965,7 +15257,6 @@
         </w:rPr>
         <w:t>aláírás</w:t>
       </w:r>
-      <w:proofErr w:type="gramEnd"/>
     </w:p>
     <w:p>
       <w:pPr>
@@ -14982,7 +15273,9 @@
       <w:footerReference w:type="default" r:id="rId41"/>
       <w:pgSz w:w="11906" w:h="16838"/>
       <w:pgMar w:top="1418" w:right="1418" w:bottom="1418" w:left="1418" w:header="709" w:footer="709" w:gutter="284"/>
+      <w:pgNumType w:start="1"/>
       <w:cols w:space="708"/>
+      <w:titlePg/>
       <w:docGrid w:linePitch="360"/>
     </w:sectPr>
   </w:body>
@@ -15064,7 +15357,7 @@
         <w:noProof/>
         <w:lang w:val="hu-HU"/>
       </w:rPr>
-      <w:t>26</w:t>
+      <w:t>2</w:t>
     </w:r>
     <w:r>
       <w:fldChar w:fldCharType="end"/>
@@ -15995,12 +16288,11 @@
     <w:uiPriority w:val="9"/>
     <w:unhideWhenUsed/>
     <w:qFormat/>
-    <w:rsid w:val="00AF63BF"/>
+    <w:rsid w:val="00970B68"/>
     <w:pPr>
       <w:keepNext/>
       <w:keepLines/>
       <w:spacing w:before="40" w:after="0" w:line="360" w:lineRule="auto"/>
-      <w:jc w:val="center"/>
       <w:outlineLvl w:val="2"/>
     </w:pPr>
     <w:rPr>
@@ -16176,7 +16468,7 @@
     <w:basedOn w:val="Bekezdsalapbettpusa"/>
     <w:link w:val="Cmsor3"/>
     <w:uiPriority w:val="9"/>
-    <w:rsid w:val="00AF63BF"/>
+    <w:rsid w:val="00970B68"/>
     <w:rPr>
       <w:rFonts w:ascii="Times New Roman" w:eastAsiaTheme="majorEastAsia" w:hAnsi="Times New Roman" w:cstheme="majorBidi"/>
       <w:b/>
@@ -16618,7 +16910,7 @@
 </file>
 
 <file path=customXml/itemProps1.xml><?xml version="1.0" encoding="utf-8"?>
-<ds:datastoreItem xmlns:ds="http://schemas.openxmlformats.org/officeDocument/2006/customXml" ds:itemID="{B3906C78-A5A4-4880-A073-85FB4781A261}">
+<ds:datastoreItem xmlns:ds="http://schemas.openxmlformats.org/officeDocument/2006/customXml" ds:itemID="{83CA9263-9FE4-42EB-888D-CF3459D65077}">
   <ds:schemaRefs>
     <ds:schemaRef ds:uri="http://schemas.openxmlformats.org/officeDocument/2006/bibliography"/>
   </ds:schemaRefs>

</xml_diff>